<commit_message>
Going ahead and commiting unrelated files
</commit_message>
<xml_diff>
--- a/Wagner/MDP_materials_price.docx
+++ b/Wagner/MDP_materials_price.docx
@@ -1,6 +1,6 @@
 
 <file path=word/document.xml><?xml version="1.0" encoding="utf-8"?>
-<w:document xmlns:wpc="http://schemas.microsoft.com/office/word/2010/wordprocessingCanvas" xmlns:cx="http://schemas.microsoft.com/office/drawing/2014/chartex" xmlns:cx1="http://schemas.microsoft.com/office/drawing/2015/9/8/chartex" xmlns:cx2="http://schemas.microsoft.com/office/drawing/2015/10/21/chartex" xmlns:cx3="http://schemas.microsoft.com/office/drawing/2016/5/9/chartex" xmlns:cx4="http://schemas.microsoft.com/office/drawing/2016/5/10/chartex" xmlns:cx5="http://schemas.microsoft.com/office/drawing/2016/5/11/chartex" xmlns:cx6="http://schemas.microsoft.com/office/drawing/2016/5/12/chartex" xmlns:cx7="http://schemas.microsoft.com/office/drawing/2016/5/13/chartex" xmlns:cx8="http://schemas.microsoft.com/office/drawing/2016/5/14/chartex" xmlns:mc="http://schemas.openxmlformats.org/markup-compatibility/2006" xmlns:aink="http://schemas.microsoft.com/office/drawing/2016/ink" xmlns:am3d="http://schemas.microsoft.com/office/drawing/2017/model3d" xmlns:o="urn:schemas-microsoft-com:office:office" xmlns:oel="http://schemas.microsoft.com/office/2019/extlst" xmlns:r="http://schemas.openxmlformats.org/officeDocument/2006/relationships" xmlns:m="http://schemas.openxmlformats.org/officeDocument/2006/math" xmlns:v="urn:schemas-microsoft-com:vml" xmlns:wp14="http://schemas.microsoft.com/office/word/2010/wordprocessingDrawing" xmlns:wp="http://schemas.openxmlformats.org/drawingml/2006/wordprocessingDrawing" xmlns:w10="urn:schemas-microsoft-com:office:word" xmlns:w="http://schemas.openxmlformats.org/wordprocessingml/2006/main" xmlns:w14="http://schemas.microsoft.com/office/word/2010/wordml" xmlns:w15="http://schemas.microsoft.com/office/word/2012/wordml" xmlns:w16cex="http://schemas.microsoft.com/office/word/2018/wordml/cex" xmlns:w16cid="http://schemas.microsoft.com/office/word/2016/wordml/cid" xmlns:w16="http://schemas.microsoft.com/office/word/2018/wordml" xmlns:w16sdtdh="http://schemas.microsoft.com/office/word/2020/wordml/sdtdatahash" xmlns:w16se="http://schemas.microsoft.com/office/word/2015/wordml/symex" xmlns:wpg="http://schemas.microsoft.com/office/word/2010/wordprocessingGroup" xmlns:wpi="http://schemas.microsoft.com/office/word/2010/wordprocessingInk" xmlns:wne="http://schemas.microsoft.com/office/word/2006/wordml" xmlns:wps="http://schemas.microsoft.com/office/word/2010/wordprocessingShape" mc:Ignorable="w14 w15 w16se w16cid w16 w16cex w16sdtdh wp14">
+<w:document xmlns:wpc="http://schemas.microsoft.com/office/word/2010/wordprocessingCanvas" xmlns:cx="http://schemas.microsoft.com/office/drawing/2014/chartex" xmlns:cx1="http://schemas.microsoft.com/office/drawing/2015/9/8/chartex" xmlns:cx2="http://schemas.microsoft.com/office/drawing/2015/10/21/chartex" xmlns:cx3="http://schemas.microsoft.com/office/drawing/2016/5/9/chartex" xmlns:cx4="http://schemas.microsoft.com/office/drawing/2016/5/10/chartex" xmlns:cx5="http://schemas.microsoft.com/office/drawing/2016/5/11/chartex" xmlns:cx6="http://schemas.microsoft.com/office/drawing/2016/5/12/chartex" xmlns:cx7="http://schemas.microsoft.com/office/drawing/2016/5/13/chartex" xmlns:cx8="http://schemas.microsoft.com/office/drawing/2016/5/14/chartex" xmlns:mc="http://schemas.openxmlformats.org/markup-compatibility/2006" xmlns:aink="http://schemas.microsoft.com/office/drawing/2016/ink" xmlns:am3d="http://schemas.microsoft.com/office/drawing/2017/model3d" xmlns:o="urn:schemas-microsoft-com:office:office" xmlns:oel="http://schemas.microsoft.com/office/2019/extlst" xmlns:r="http://schemas.openxmlformats.org/officeDocument/2006/relationships" xmlns:m="http://schemas.openxmlformats.org/officeDocument/2006/math" xmlns:v="urn:schemas-microsoft-com:vml" xmlns:wp14="http://schemas.microsoft.com/office/word/2010/wordprocessingDrawing" xmlns:wp="http://schemas.openxmlformats.org/drawingml/2006/wordprocessingDrawing" xmlns:w10="urn:schemas-microsoft-com:office:word" xmlns:w="http://schemas.openxmlformats.org/wordprocessingml/2006/main" xmlns:w14="http://schemas.microsoft.com/office/word/2010/wordml" xmlns:w15="http://schemas.microsoft.com/office/word/2012/wordml" xmlns:w16cex="http://schemas.microsoft.com/office/word/2018/wordml/cex" xmlns:w16cid="http://schemas.microsoft.com/office/word/2016/wordml/cid" xmlns:w16="http://schemas.microsoft.com/office/word/2018/wordml" xmlns:w16du="http://schemas.microsoft.com/office/word/2023/wordml/word16du" xmlns:w16sdtdh="http://schemas.microsoft.com/office/word/2020/wordml/sdtdatahash" xmlns:w16se="http://schemas.microsoft.com/office/word/2015/wordml/symex" xmlns:wpg="http://schemas.microsoft.com/office/word/2010/wordprocessingGroup" xmlns:wpi="http://schemas.microsoft.com/office/word/2010/wordprocessingInk" xmlns:wne="http://schemas.microsoft.com/office/word/2006/wordml" xmlns:wps="http://schemas.microsoft.com/office/word/2010/wordprocessingShape" mc:Ignorable="w14 w15 w16se w16cid w16 w16cex w16sdtdh wp14">
   <w:body>
     <w:p>
       <w:pPr>
@@ -124,6 +124,1217 @@
       </w:pPr>
       <w:r>
         <w:t>Wireshark Activity</w:t>
+      </w:r>
+    </w:p>
+    <w:p>
+      <w:pPr>
+        <w:pStyle w:val="Heading2"/>
+      </w:pPr>
+      <w:r>
+        <w:t>Hardware and Prices</w:t>
+      </w:r>
+    </w:p>
+    <w:tbl>
+      <w:tblPr>
+        <w:tblStyle w:val="TableGrid"/>
+        <w:tblW w:w="0" w:type="auto"/>
+        <w:tblLook w:val="04A0" w:firstRow="1" w:lastRow="0" w:firstColumn="1" w:lastColumn="0" w:noHBand="0" w:noVBand="1"/>
+      </w:tblPr>
+      <w:tblGrid>
+        <w:gridCol w:w="1400"/>
+        <w:gridCol w:w="346"/>
+        <w:gridCol w:w="884"/>
+        <w:gridCol w:w="2234"/>
+        <w:gridCol w:w="1136"/>
+        <w:gridCol w:w="3029"/>
+        <w:gridCol w:w="326"/>
+      </w:tblGrid>
+      <w:tr>
+        <w:tc>
+          <w:tcPr>
+            <w:tcW w:w="1400" w:type="dxa"/>
+            <w:vAlign w:val="center"/>
+          </w:tcPr>
+          <w:p>
+            <w:pPr>
+              <w:jc w:val="center"/>
+              <w:rPr>
+                <w:b/>
+                <w:bCs/>
+              </w:rPr>
+            </w:pPr>
+            <w:r>
+              <w:rPr>
+                <w:b/>
+                <w:bCs/>
+              </w:rPr>
+              <w:t>Hardware</w:t>
+            </w:r>
+          </w:p>
+        </w:tc>
+        <w:tc>
+          <w:tcPr>
+            <w:tcW w:w="1230" w:type="dxa"/>
+            <w:gridSpan w:val="2"/>
+            <w:vAlign w:val="center"/>
+          </w:tcPr>
+          <w:p>
+            <w:pPr>
+              <w:jc w:val="center"/>
+              <w:rPr>
+                <w:b/>
+                <w:bCs/>
+              </w:rPr>
+            </w:pPr>
+            <w:r>
+              <w:rPr>
+                <w:b/>
+                <w:bCs/>
+              </w:rPr>
+              <w:t>Quantity</w:t>
+            </w:r>
+          </w:p>
+        </w:tc>
+        <w:tc>
+          <w:tcPr>
+            <w:tcW w:w="2234" w:type="dxa"/>
+            <w:vAlign w:val="center"/>
+          </w:tcPr>
+          <w:p>
+            <w:pPr>
+              <w:jc w:val="center"/>
+              <w:rPr>
+                <w:b/>
+                <w:bCs/>
+              </w:rPr>
+            </w:pPr>
+            <w:r>
+              <w:rPr>
+                <w:b/>
+                <w:bCs/>
+              </w:rPr>
+              <w:t>Requirements/Notes</w:t>
+            </w:r>
+          </w:p>
+        </w:tc>
+        <w:tc>
+          <w:tcPr>
+            <w:tcW w:w="1136" w:type="dxa"/>
+            <w:vAlign w:val="center"/>
+          </w:tcPr>
+          <w:p>
+            <w:pPr>
+              <w:jc w:val="center"/>
+              <w:rPr>
+                <w:b/>
+                <w:bCs/>
+              </w:rPr>
+            </w:pPr>
+            <w:r>
+              <w:rPr>
+                <w:b/>
+                <w:bCs/>
+              </w:rPr>
+              <w:t>Price Estimate</w:t>
+            </w:r>
+            <w:r>
+              <w:rPr>
+                <w:b/>
+                <w:bCs/>
+              </w:rPr>
+              <w:t xml:space="preserve"> ($)</w:t>
+            </w:r>
+          </w:p>
+        </w:tc>
+        <w:tc>
+          <w:tcPr>
+            <w:tcW w:w="3029" w:type="dxa"/>
+            <w:tcBorders>
+              <w:right w:val="single" w:sz="4" w:space="0" w:color="auto"/>
+            </w:tcBorders>
+            <w:vAlign w:val="center"/>
+          </w:tcPr>
+          <w:p>
+            <w:pPr>
+              <w:jc w:val="center"/>
+              <w:rPr>
+                <w:b/>
+                <w:bCs/>
+              </w:rPr>
+            </w:pPr>
+            <w:r>
+              <w:rPr>
+                <w:b/>
+                <w:bCs/>
+              </w:rPr>
+              <w:t>Product Link(s)</w:t>
+            </w:r>
+          </w:p>
+        </w:tc>
+        <w:tc>
+          <w:tcPr>
+            <w:tcW w:w="326" w:type="dxa"/>
+            <w:tcBorders>
+              <w:top w:val="nil"/>
+              <w:left w:val="single" w:sz="4" w:space="0" w:color="auto"/>
+              <w:bottom w:val="nil"/>
+              <w:right w:val="nil"/>
+            </w:tcBorders>
+          </w:tcPr>
+          <w:p>
+            <w:pPr>
+              <w:jc w:val="center"/>
+              <w:rPr>
+                <w:b/>
+                <w:bCs/>
+              </w:rPr>
+            </w:pPr>
+          </w:p>
+        </w:tc>
+      </w:tr>
+      <w:tr>
+        <w:tc>
+          <w:tcPr>
+            <w:tcW w:w="1400" w:type="dxa"/>
+            <w:vAlign w:val="center"/>
+          </w:tcPr>
+          <w:p>
+            <w:pPr>
+              <w:jc w:val="center"/>
+            </w:pPr>
+            <w:r>
+              <w:t>Raspberry Pi 4 Model B</w:t>
+            </w:r>
+          </w:p>
+        </w:tc>
+        <w:tc>
+          <w:tcPr>
+            <w:tcW w:w="1230" w:type="dxa"/>
+            <w:gridSpan w:val="2"/>
+          </w:tcPr>
+          <w:p>
+            <w:pPr>
+              <w:jc w:val="center"/>
+            </w:pPr>
+          </w:p>
+        </w:tc>
+        <w:tc>
+          <w:tcPr>
+            <w:tcW w:w="2234" w:type="dxa"/>
+            <w:vAlign w:val="center"/>
+          </w:tcPr>
+          <w:p>
+            <w:pPr>
+              <w:jc w:val="center"/>
+            </w:pPr>
+            <w:r>
+              <w:t>&gt;= 4GB Ram, product in link is 8GB</w:t>
+            </w:r>
+          </w:p>
+        </w:tc>
+        <w:tc>
+          <w:tcPr>
+            <w:tcW w:w="1136" w:type="dxa"/>
+            <w:vAlign w:val="center"/>
+          </w:tcPr>
+          <w:p>
+            <w:pPr>
+              <w:jc w:val="center"/>
+            </w:pPr>
+            <w:r>
+              <w:t>1</w:t>
+            </w:r>
+            <w:r>
+              <w:t>5</w:t>
+            </w:r>
+            <w:r>
+              <w:t>0.00</w:t>
+            </w:r>
+          </w:p>
+        </w:tc>
+        <w:tc>
+          <w:tcPr>
+            <w:tcW w:w="3029" w:type="dxa"/>
+            <w:tcBorders>
+              <w:right w:val="single" w:sz="4" w:space="0" w:color="auto"/>
+            </w:tcBorders>
+            <w:vAlign w:val="center"/>
+          </w:tcPr>
+          <w:p>
+            <w:pPr>
+              <w:jc w:val="center"/>
+            </w:pPr>
+            <w:hyperlink r:id="rId5" w:history="1">
+              <w:r>
+                <w:rPr>
+                  <w:rStyle w:val="Hyperlink"/>
+                </w:rPr>
+                <w:t>Amazon</w:t>
+              </w:r>
+            </w:hyperlink>
+          </w:p>
+        </w:tc>
+        <w:tc>
+          <w:tcPr>
+            <w:tcW w:w="326" w:type="dxa"/>
+            <w:tcBorders>
+              <w:top w:val="nil"/>
+              <w:left w:val="single" w:sz="4" w:space="0" w:color="auto"/>
+              <w:bottom w:val="nil"/>
+              <w:right w:val="nil"/>
+            </w:tcBorders>
+          </w:tcPr>
+          <w:p>
+            <w:pPr>
+              <w:jc w:val="center"/>
+            </w:pPr>
+          </w:p>
+        </w:tc>
+      </w:tr>
+      <w:tr>
+        <w:tc>
+          <w:tcPr>
+            <w:tcW w:w="1400" w:type="dxa"/>
+            <w:vAlign w:val="center"/>
+          </w:tcPr>
+          <w:p>
+            <w:pPr>
+              <w:jc w:val="center"/>
+            </w:pPr>
+            <w:r>
+              <w:t>Raspberry Pi 4 Clear Case</w:t>
+            </w:r>
+          </w:p>
+        </w:tc>
+        <w:tc>
+          <w:tcPr>
+            <w:tcW w:w="1230" w:type="dxa"/>
+            <w:gridSpan w:val="2"/>
+          </w:tcPr>
+          <w:p>
+            <w:pPr>
+              <w:jc w:val="center"/>
+            </w:pPr>
+          </w:p>
+        </w:tc>
+        <w:tc>
+          <w:tcPr>
+            <w:tcW w:w="2234" w:type="dxa"/>
+            <w:vAlign w:val="center"/>
+          </w:tcPr>
+          <w:p>
+            <w:pPr>
+              <w:jc w:val="center"/>
+            </w:pPr>
+            <w:r>
+              <w:t>Clear for computer visibility</w:t>
+            </w:r>
+          </w:p>
+        </w:tc>
+        <w:tc>
+          <w:tcPr>
+            <w:tcW w:w="1136" w:type="dxa"/>
+            <w:vAlign w:val="center"/>
+          </w:tcPr>
+          <w:p>
+            <w:pPr>
+              <w:jc w:val="center"/>
+            </w:pPr>
+            <w:r>
+              <w:t>1</w:t>
+            </w:r>
+            <w:r>
+              <w:t>0</w:t>
+            </w:r>
+            <w:r>
+              <w:t>.00</w:t>
+            </w:r>
+          </w:p>
+        </w:tc>
+        <w:tc>
+          <w:tcPr>
+            <w:tcW w:w="3029" w:type="dxa"/>
+            <w:tcBorders>
+              <w:right w:val="single" w:sz="4" w:space="0" w:color="auto"/>
+            </w:tcBorders>
+            <w:vAlign w:val="center"/>
+          </w:tcPr>
+          <w:p>
+            <w:pPr>
+              <w:jc w:val="center"/>
+            </w:pPr>
+            <w:hyperlink r:id="rId6" w:history="1">
+              <w:r>
+                <w:rPr>
+                  <w:rStyle w:val="Hyperlink"/>
+                </w:rPr>
+                <w:t>Amazon</w:t>
+              </w:r>
+            </w:hyperlink>
+          </w:p>
+        </w:tc>
+        <w:tc>
+          <w:tcPr>
+            <w:tcW w:w="326" w:type="dxa"/>
+            <w:tcBorders>
+              <w:top w:val="nil"/>
+              <w:left w:val="single" w:sz="4" w:space="0" w:color="auto"/>
+              <w:bottom w:val="nil"/>
+              <w:right w:val="nil"/>
+            </w:tcBorders>
+          </w:tcPr>
+          <w:p>
+            <w:pPr>
+              <w:jc w:val="center"/>
+            </w:pPr>
+          </w:p>
+        </w:tc>
+      </w:tr>
+      <w:tr>
+        <w:tc>
+          <w:tcPr>
+            <w:tcW w:w="1400" w:type="dxa"/>
+            <w:vAlign w:val="center"/>
+          </w:tcPr>
+          <w:p>
+            <w:pPr>
+              <w:jc w:val="center"/>
+            </w:pPr>
+            <w:r>
+              <w:t>Micro SD card</w:t>
+            </w:r>
+          </w:p>
+        </w:tc>
+        <w:tc>
+          <w:tcPr>
+            <w:tcW w:w="1230" w:type="dxa"/>
+            <w:gridSpan w:val="2"/>
+          </w:tcPr>
+          <w:p>
+            <w:pPr>
+              <w:jc w:val="center"/>
+            </w:pPr>
+          </w:p>
+        </w:tc>
+        <w:tc>
+          <w:tcPr>
+            <w:tcW w:w="2234" w:type="dxa"/>
+            <w:vAlign w:val="center"/>
+          </w:tcPr>
+          <w:p>
+            <w:pPr>
+              <w:jc w:val="center"/>
+            </w:pPr>
+            <w:r>
+              <w:t>&gt;= 32GB</w:t>
+            </w:r>
+          </w:p>
+        </w:tc>
+        <w:tc>
+          <w:tcPr>
+            <w:tcW w:w="1136" w:type="dxa"/>
+            <w:vAlign w:val="center"/>
+          </w:tcPr>
+          <w:p>
+            <w:pPr>
+              <w:jc w:val="center"/>
+            </w:pPr>
+            <w:r>
+              <w:t>8.00</w:t>
+            </w:r>
+          </w:p>
+        </w:tc>
+        <w:tc>
+          <w:tcPr>
+            <w:tcW w:w="3029" w:type="dxa"/>
+            <w:tcBorders>
+              <w:right w:val="single" w:sz="4" w:space="0" w:color="auto"/>
+            </w:tcBorders>
+            <w:vAlign w:val="center"/>
+          </w:tcPr>
+          <w:p>
+            <w:pPr>
+              <w:jc w:val="center"/>
+            </w:pPr>
+            <w:hyperlink r:id="rId7" w:history="1">
+              <w:r>
+                <w:rPr>
+                  <w:rStyle w:val="Hyperlink"/>
+                </w:rPr>
+                <w:t>Amazon</w:t>
+              </w:r>
+            </w:hyperlink>
+          </w:p>
+        </w:tc>
+        <w:tc>
+          <w:tcPr>
+            <w:tcW w:w="326" w:type="dxa"/>
+            <w:tcBorders>
+              <w:top w:val="nil"/>
+              <w:left w:val="single" w:sz="4" w:space="0" w:color="auto"/>
+              <w:bottom w:val="nil"/>
+              <w:right w:val="nil"/>
+            </w:tcBorders>
+          </w:tcPr>
+          <w:p>
+            <w:pPr>
+              <w:jc w:val="center"/>
+            </w:pPr>
+          </w:p>
+        </w:tc>
+      </w:tr>
+      <w:tr>
+        <w:tc>
+          <w:tcPr>
+            <w:tcW w:w="1400" w:type="dxa"/>
+            <w:vAlign w:val="center"/>
+          </w:tcPr>
+          <w:p>
+            <w:pPr>
+              <w:jc w:val="center"/>
+            </w:pPr>
+            <w:r>
+              <w:t>Power Supply</w:t>
+            </w:r>
+          </w:p>
+        </w:tc>
+        <w:tc>
+          <w:tcPr>
+            <w:tcW w:w="1230" w:type="dxa"/>
+            <w:gridSpan w:val="2"/>
+          </w:tcPr>
+          <w:p>
+            <w:pPr>
+              <w:jc w:val="center"/>
+            </w:pPr>
+          </w:p>
+        </w:tc>
+        <w:tc>
+          <w:tcPr>
+            <w:tcW w:w="2234" w:type="dxa"/>
+            <w:vAlign w:val="center"/>
+          </w:tcPr>
+          <w:p>
+            <w:pPr>
+              <w:jc w:val="center"/>
+            </w:pPr>
+            <w:r>
+              <w:t>In: 100-240V, 50-60Hz, 1.5A</w:t>
+            </w:r>
+          </w:p>
+          <w:p>
+            <w:pPr>
+              <w:jc w:val="center"/>
+            </w:pPr>
+            <w:r>
+              <w:t>Out: 5.0V, 3.6A, 18.0W</w:t>
+            </w:r>
+          </w:p>
+        </w:tc>
+        <w:tc>
+          <w:tcPr>
+            <w:tcW w:w="1136" w:type="dxa"/>
+            <w:vAlign w:val="center"/>
+          </w:tcPr>
+          <w:p>
+            <w:pPr>
+              <w:jc w:val="center"/>
+            </w:pPr>
+            <w:r>
+              <w:t>12.00</w:t>
+            </w:r>
+          </w:p>
+        </w:tc>
+        <w:tc>
+          <w:tcPr>
+            <w:tcW w:w="3029" w:type="dxa"/>
+            <w:tcBorders>
+              <w:right w:val="single" w:sz="4" w:space="0" w:color="auto"/>
+            </w:tcBorders>
+            <w:vAlign w:val="center"/>
+          </w:tcPr>
+          <w:p>
+            <w:pPr>
+              <w:jc w:val="center"/>
+            </w:pPr>
+            <w:hyperlink r:id="rId8" w:history="1">
+              <w:r>
+                <w:rPr>
+                  <w:rStyle w:val="Hyperlink"/>
+                </w:rPr>
+                <w:t>Amazon</w:t>
+              </w:r>
+            </w:hyperlink>
+          </w:p>
+        </w:tc>
+        <w:tc>
+          <w:tcPr>
+            <w:tcW w:w="326" w:type="dxa"/>
+            <w:tcBorders>
+              <w:top w:val="nil"/>
+              <w:left w:val="single" w:sz="4" w:space="0" w:color="auto"/>
+              <w:bottom w:val="nil"/>
+              <w:right w:val="nil"/>
+            </w:tcBorders>
+          </w:tcPr>
+          <w:p>
+            <w:pPr>
+              <w:jc w:val="center"/>
+            </w:pPr>
+          </w:p>
+        </w:tc>
+      </w:tr>
+      <w:tr>
+        <w:tc>
+          <w:tcPr>
+            <w:tcW w:w="1400" w:type="dxa"/>
+            <w:tcBorders>
+              <w:bottom w:val="single" w:sz="4" w:space="0" w:color="auto"/>
+            </w:tcBorders>
+            <w:shd w:val="clear" w:color="auto" w:fill="FFC000"/>
+            <w:vAlign w:val="center"/>
+          </w:tcPr>
+          <w:p>
+            <w:pPr>
+              <w:jc w:val="center"/>
+            </w:pPr>
+            <w:r>
+              <w:t>Ethernet Cable</w:t>
+            </w:r>
+          </w:p>
+        </w:tc>
+        <w:tc>
+          <w:tcPr>
+            <w:tcW w:w="1230" w:type="dxa"/>
+            <w:gridSpan w:val="2"/>
+            <w:tcBorders>
+              <w:bottom w:val="single" w:sz="4" w:space="0" w:color="auto"/>
+            </w:tcBorders>
+            <w:shd w:val="clear" w:color="auto" w:fill="FFC000"/>
+          </w:tcPr>
+          <w:p>
+            <w:pPr>
+              <w:jc w:val="center"/>
+            </w:pPr>
+          </w:p>
+        </w:tc>
+        <w:tc>
+          <w:tcPr>
+            <w:tcW w:w="2234" w:type="dxa"/>
+            <w:tcBorders>
+              <w:bottom w:val="single" w:sz="4" w:space="0" w:color="auto"/>
+            </w:tcBorders>
+            <w:shd w:val="clear" w:color="auto" w:fill="FFC000"/>
+            <w:vAlign w:val="center"/>
+          </w:tcPr>
+          <w:p>
+            <w:pPr>
+              <w:jc w:val="center"/>
+            </w:pPr>
+            <w:r>
+              <w:t>&gt;= Cat 6</w:t>
+            </w:r>
+          </w:p>
+        </w:tc>
+        <w:tc>
+          <w:tcPr>
+            <w:tcW w:w="1136" w:type="dxa"/>
+            <w:tcBorders>
+              <w:bottom w:val="single" w:sz="4" w:space="0" w:color="auto"/>
+            </w:tcBorders>
+            <w:shd w:val="clear" w:color="auto" w:fill="FFC000"/>
+            <w:vAlign w:val="center"/>
+          </w:tcPr>
+          <w:p>
+            <w:pPr>
+              <w:jc w:val="center"/>
+            </w:pPr>
+            <w:r>
+              <w:t>13.00</w:t>
+            </w:r>
+          </w:p>
+        </w:tc>
+        <w:tc>
+          <w:tcPr>
+            <w:tcW w:w="3029" w:type="dxa"/>
+            <w:tcBorders>
+              <w:bottom w:val="single" w:sz="4" w:space="0" w:color="auto"/>
+              <w:right w:val="single" w:sz="4" w:space="0" w:color="auto"/>
+            </w:tcBorders>
+            <w:shd w:val="clear" w:color="auto" w:fill="FFC000"/>
+            <w:vAlign w:val="center"/>
+          </w:tcPr>
+          <w:p>
+            <w:pPr>
+              <w:jc w:val="center"/>
+            </w:pPr>
+            <w:hyperlink r:id="rId9" w:history="1">
+              <w:r>
+                <w:rPr>
+                  <w:rStyle w:val="Hyperlink"/>
+                </w:rPr>
+                <w:t>https://a.co/d/fXm9tPk</w:t>
+              </w:r>
+            </w:hyperlink>
+          </w:p>
+        </w:tc>
+        <w:tc>
+          <w:tcPr>
+            <w:tcW w:w="326" w:type="dxa"/>
+            <w:tcBorders>
+              <w:top w:val="nil"/>
+              <w:left w:val="single" w:sz="4" w:space="0" w:color="auto"/>
+              <w:bottom w:val="nil"/>
+              <w:right w:val="nil"/>
+            </w:tcBorders>
+            <w:shd w:val="clear" w:color="auto" w:fill="auto"/>
+          </w:tcPr>
+          <w:p>
+            <w:pPr>
+              <w:jc w:val="center"/>
+            </w:pPr>
+            <w:r>
+              <w:rPr>
+                <w:color w:val="FF0000"/>
+              </w:rPr>
+              <w:t>*</w:t>
+            </w:r>
+          </w:p>
+        </w:tc>
+      </w:tr>
+      <w:tr>
+        <w:tc>
+          <w:tcPr>
+            <w:tcW w:w="1400" w:type="dxa"/>
+            <w:tcBorders>
+              <w:bottom w:val="single" w:sz="4" w:space="0" w:color="auto"/>
+            </w:tcBorders>
+            <w:vAlign w:val="center"/>
+          </w:tcPr>
+          <w:p>
+            <w:pPr>
+              <w:jc w:val="center"/>
+            </w:pPr>
+            <w:r>
+              <w:t>HDMI Cable</w:t>
+            </w:r>
+          </w:p>
+        </w:tc>
+        <w:tc>
+          <w:tcPr>
+            <w:tcW w:w="1230" w:type="dxa"/>
+            <w:gridSpan w:val="2"/>
+            <w:tcBorders>
+              <w:bottom w:val="single" w:sz="4" w:space="0" w:color="auto"/>
+            </w:tcBorders>
+          </w:tcPr>
+          <w:p>
+            <w:pPr>
+              <w:jc w:val="center"/>
+            </w:pPr>
+          </w:p>
+        </w:tc>
+        <w:tc>
+          <w:tcPr>
+            <w:tcW w:w="2234" w:type="dxa"/>
+            <w:tcBorders>
+              <w:bottom w:val="single" w:sz="4" w:space="0" w:color="auto"/>
+            </w:tcBorders>
+            <w:vAlign w:val="center"/>
+          </w:tcPr>
+          <w:p>
+            <w:pPr>
+              <w:jc w:val="center"/>
+            </w:pPr>
+            <w:r>
+              <w:t>Micro HDMI to HDMI</w:t>
+            </w:r>
+          </w:p>
+        </w:tc>
+        <w:tc>
+          <w:tcPr>
+            <w:tcW w:w="1136" w:type="dxa"/>
+            <w:tcBorders>
+              <w:bottom w:val="single" w:sz="4" w:space="0" w:color="auto"/>
+            </w:tcBorders>
+            <w:vAlign w:val="center"/>
+          </w:tcPr>
+          <w:p>
+            <w:pPr>
+              <w:jc w:val="center"/>
+            </w:pPr>
+            <w:r>
+              <w:t>7.00</w:t>
+            </w:r>
+          </w:p>
+        </w:tc>
+        <w:tc>
+          <w:tcPr>
+            <w:tcW w:w="3029" w:type="dxa"/>
+            <w:tcBorders>
+              <w:bottom w:val="single" w:sz="4" w:space="0" w:color="auto"/>
+              <w:right w:val="single" w:sz="4" w:space="0" w:color="auto"/>
+            </w:tcBorders>
+            <w:vAlign w:val="center"/>
+          </w:tcPr>
+          <w:p>
+            <w:pPr>
+              <w:jc w:val="center"/>
+            </w:pPr>
+            <w:hyperlink r:id="rId10" w:history="1">
+              <w:r>
+                <w:rPr>
+                  <w:rStyle w:val="Hyperlink"/>
+                </w:rPr>
+                <w:t>Amazon</w:t>
+              </w:r>
+            </w:hyperlink>
+          </w:p>
+        </w:tc>
+        <w:tc>
+          <w:tcPr>
+            <w:tcW w:w="326" w:type="dxa"/>
+            <w:tcBorders>
+              <w:top w:val="nil"/>
+              <w:left w:val="single" w:sz="4" w:space="0" w:color="auto"/>
+              <w:bottom w:val="nil"/>
+              <w:right w:val="nil"/>
+            </w:tcBorders>
+          </w:tcPr>
+          <w:p>
+            <w:pPr>
+              <w:jc w:val="center"/>
+            </w:pPr>
+          </w:p>
+        </w:tc>
+      </w:tr>
+      <w:tr>
+        <w:tc>
+          <w:tcPr>
+            <w:tcW w:w="1746" w:type="dxa"/>
+            <w:gridSpan w:val="2"/>
+            <w:tcBorders>
+              <w:top w:val="single" w:sz="4" w:space="0" w:color="auto"/>
+              <w:left w:val="nil"/>
+              <w:bottom w:val="nil"/>
+              <w:right w:val="nil"/>
+            </w:tcBorders>
+          </w:tcPr>
+          <w:p>
+            <w:pPr>
+              <w:jc w:val="right"/>
+              <w:rPr>
+                <w:b/>
+                <w:bCs/>
+              </w:rPr>
+            </w:pPr>
+          </w:p>
+        </w:tc>
+        <w:tc>
+          <w:tcPr>
+            <w:tcW w:w="3118" w:type="dxa"/>
+            <w:gridSpan w:val="2"/>
+            <w:tcBorders>
+              <w:top w:val="single" w:sz="4" w:space="0" w:color="auto"/>
+              <w:left w:val="nil"/>
+              <w:bottom w:val="nil"/>
+              <w:right w:val="nil"/>
+            </w:tcBorders>
+            <w:vAlign w:val="center"/>
+          </w:tcPr>
+          <w:p>
+            <w:pPr>
+              <w:jc w:val="right"/>
+              <w:rPr>
+                <w:b/>
+                <w:bCs/>
+              </w:rPr>
+            </w:pPr>
+            <w:r>
+              <w:rPr>
+                <w:b/>
+                <w:bCs/>
+              </w:rPr>
+              <w:t xml:space="preserve">Estimated </w:t>
+            </w:r>
+            <w:r>
+              <w:rPr>
+                <w:b/>
+                <w:bCs/>
+              </w:rPr>
+              <w:t>Total</w:t>
+            </w:r>
+          </w:p>
+        </w:tc>
+        <w:tc>
+          <w:tcPr>
+            <w:tcW w:w="1136" w:type="dxa"/>
+            <w:tcBorders>
+              <w:top w:val="single" w:sz="4" w:space="0" w:color="auto"/>
+              <w:left w:val="nil"/>
+              <w:bottom w:val="nil"/>
+              <w:right w:val="nil"/>
+            </w:tcBorders>
+            <w:vAlign w:val="center"/>
+          </w:tcPr>
+          <w:p>
+            <w:pPr>
+              <w:jc w:val="center"/>
+            </w:pPr>
+            <w:r>
+              <w:t>231.00</w:t>
+            </w:r>
+          </w:p>
+        </w:tc>
+        <w:tc>
+          <w:tcPr>
+            <w:tcW w:w="3029" w:type="dxa"/>
+            <w:tcBorders>
+              <w:top w:val="single" w:sz="4" w:space="0" w:color="auto"/>
+              <w:left w:val="nil"/>
+              <w:bottom w:val="nil"/>
+              <w:right w:val="nil"/>
+            </w:tcBorders>
+            <w:vAlign w:val="center"/>
+          </w:tcPr>
+          <w:p>
+            <w:pPr>
+              <w:jc w:val="center"/>
+            </w:pPr>
+          </w:p>
+        </w:tc>
+        <w:tc>
+          <w:tcPr>
+            <w:tcW w:w="326" w:type="dxa"/>
+            <w:tcBorders>
+              <w:top w:val="nil"/>
+              <w:left w:val="nil"/>
+              <w:bottom w:val="nil"/>
+              <w:right w:val="nil"/>
+            </w:tcBorders>
+          </w:tcPr>
+          <w:p>
+            <w:pPr>
+              <w:jc w:val="center"/>
+            </w:pPr>
+          </w:p>
+        </w:tc>
+      </w:tr>
+    </w:tbl>
+    <w:p>
+      <w:r>
+        <w:rPr>
+          <w:color w:val="FF0000"/>
+        </w:rPr>
+        <w:t>*</w:t>
+      </w:r>
+      <w:r>
+        <w:rPr>
+          <w:color w:val="FF0000"/>
+        </w:rPr>
+        <w:t xml:space="preserve"> </w:t>
+      </w:r>
+      <w:r>
+        <w:t>Only need if utilizing wired network</w:t>
+      </w:r>
+    </w:p>
+    <w:p>
+      <w:pPr>
+        <w:pStyle w:val="Heading2"/>
+      </w:pPr>
+      <w:r>
+        <w:t>Alternative Hardware</w:t>
+      </w:r>
+      <w:r>
+        <w:t xml:space="preserve"> Purchasing</w:t>
+      </w:r>
+    </w:p>
+    <w:tbl>
+      <w:tblPr>
+        <w:tblStyle w:val="TableGrid"/>
+        <w:tblW w:w="0" w:type="auto"/>
+        <w:tblLook w:val="04A0" w:firstRow="1" w:lastRow="0" w:firstColumn="1" w:lastColumn="0" w:noHBand="0" w:noVBand="1"/>
+      </w:tblPr>
+      <w:tblGrid>
+        <w:gridCol w:w="2352"/>
+        <w:gridCol w:w="1549"/>
+        <w:gridCol w:w="2768"/>
+        <w:gridCol w:w="2681"/>
+      </w:tblGrid>
+      <w:tr>
+        <w:tc>
+          <w:tcPr>
+            <w:tcW w:w="2352" w:type="dxa"/>
+            <w:vAlign w:val="center"/>
+          </w:tcPr>
+          <w:p>
+            <w:pPr>
+              <w:jc w:val="center"/>
+              <w:rPr>
+                <w:b/>
+                <w:bCs/>
+              </w:rPr>
+            </w:pPr>
+            <w:r>
+              <w:rPr>
+                <w:b/>
+                <w:bCs/>
+              </w:rPr>
+              <w:t>Hardware</w:t>
+            </w:r>
+          </w:p>
+        </w:tc>
+        <w:tc>
+          <w:tcPr>
+            <w:tcW w:w="1549" w:type="dxa"/>
+            <w:vAlign w:val="center"/>
+          </w:tcPr>
+          <w:p>
+            <w:pPr>
+              <w:jc w:val="center"/>
+              <w:rPr>
+                <w:b/>
+                <w:bCs/>
+              </w:rPr>
+            </w:pPr>
+            <w:r>
+              <w:rPr>
+                <w:b/>
+                <w:bCs/>
+              </w:rPr>
+              <w:t>Price Estimate</w:t>
+            </w:r>
+          </w:p>
+        </w:tc>
+        <w:tc>
+          <w:tcPr>
+            <w:tcW w:w="2768" w:type="dxa"/>
+            <w:vAlign w:val="center"/>
+          </w:tcPr>
+          <w:p>
+            <w:pPr>
+              <w:jc w:val="center"/>
+              <w:rPr>
+                <w:b/>
+                <w:bCs/>
+              </w:rPr>
+            </w:pPr>
+            <w:r>
+              <w:rPr>
+                <w:b/>
+                <w:bCs/>
+              </w:rPr>
+              <w:t>Product Link(s)</w:t>
+            </w:r>
+          </w:p>
+        </w:tc>
+        <w:tc>
+          <w:tcPr>
+            <w:tcW w:w="2681" w:type="dxa"/>
+          </w:tcPr>
+          <w:p>
+            <w:pPr>
+              <w:jc w:val="center"/>
+              <w:rPr>
+                <w:b/>
+                <w:bCs/>
+              </w:rPr>
+            </w:pPr>
+            <w:r>
+              <w:rPr>
+                <w:b/>
+                <w:bCs/>
+              </w:rPr>
+              <w:t>Notes</w:t>
+            </w:r>
+          </w:p>
+        </w:tc>
+      </w:tr>
+      <w:tr>
+        <w:tc>
+          <w:tcPr>
+            <w:tcW w:w="2352" w:type="dxa"/>
+            <w:tcBorders>
+              <w:bottom w:val="single" w:sz="4" w:space="0" w:color="auto"/>
+            </w:tcBorders>
+            <w:vAlign w:val="center"/>
+          </w:tcPr>
+          <w:p>
+            <w:pPr>
+              <w:jc w:val="center"/>
+            </w:pPr>
+            <w:r>
+              <w:t>Raspberry Pi 4 Model B Kit</w:t>
+            </w:r>
+          </w:p>
+        </w:tc>
+        <w:tc>
+          <w:tcPr>
+            <w:tcW w:w="1549" w:type="dxa"/>
+            <w:tcBorders>
+              <w:bottom w:val="single" w:sz="4" w:space="0" w:color="auto"/>
+            </w:tcBorders>
+            <w:vAlign w:val="center"/>
+          </w:tcPr>
+          <w:p>
+            <w:pPr>
+              <w:jc w:val="center"/>
+            </w:pPr>
+            <w:r>
+              <w:t>230.00</w:t>
+            </w:r>
+          </w:p>
+        </w:tc>
+        <w:tc>
+          <w:tcPr>
+            <w:tcW w:w="2768" w:type="dxa"/>
+            <w:tcBorders>
+              <w:bottom w:val="single" w:sz="4" w:space="0" w:color="auto"/>
+            </w:tcBorders>
+            <w:vAlign w:val="center"/>
+          </w:tcPr>
+          <w:p>
+            <w:pPr>
+              <w:jc w:val="center"/>
+            </w:pPr>
+            <w:hyperlink r:id="rId11" w:history="1">
+              <w:r>
+                <w:rPr>
+                  <w:rStyle w:val="Hyperlink"/>
+                </w:rPr>
+                <w:t>https://a.co/d/2lPdhwV</w:t>
+              </w:r>
+            </w:hyperlink>
+          </w:p>
+        </w:tc>
+        <w:tc>
+          <w:tcPr>
+            <w:tcW w:w="2681" w:type="dxa"/>
+            <w:tcBorders>
+              <w:bottom w:val="single" w:sz="4" w:space="0" w:color="auto"/>
+            </w:tcBorders>
+          </w:tcPr>
+          <w:p>
+            <w:pPr>
+              <w:jc w:val="center"/>
+            </w:pPr>
+            <w:r>
+              <w:t>R</w:t>
+            </w:r>
+            <w:r>
+              <w:t xml:space="preserve">Pi, </w:t>
+            </w:r>
+            <w:r>
+              <w:t xml:space="preserve">Micro SD, 2 HDMIs, </w:t>
+            </w:r>
+            <w:r>
+              <w:t>Power Supply</w:t>
+            </w:r>
+            <w:r>
+              <w:t>, Case w/Fan</w:t>
+            </w:r>
+            <w:r>
+              <w:t xml:space="preserve">, </w:t>
+            </w:r>
+            <w:r>
+              <w:t>4GB Ram</w:t>
+            </w:r>
+          </w:p>
+        </w:tc>
+      </w:tr>
+      <w:tr>
+        <w:tc>
+          <w:tcPr>
+            <w:tcW w:w="2352" w:type="dxa"/>
+            <w:tcBorders>
+              <w:left w:val="nil"/>
+              <w:bottom w:val="nil"/>
+              <w:right w:val="nil"/>
+            </w:tcBorders>
+            <w:vAlign w:val="center"/>
+          </w:tcPr>
+          <w:p>
+            <w:pPr>
+              <w:jc w:val="right"/>
+              <w:rPr>
+                <w:b/>
+                <w:bCs/>
+              </w:rPr>
+            </w:pPr>
+            <w:r>
+              <w:rPr>
+                <w:b/>
+                <w:bCs/>
+              </w:rPr>
+              <w:t>Total</w:t>
+            </w:r>
+          </w:p>
+        </w:tc>
+        <w:tc>
+          <w:tcPr>
+            <w:tcW w:w="1549" w:type="dxa"/>
+            <w:tcBorders>
+              <w:left w:val="nil"/>
+              <w:bottom w:val="nil"/>
+              <w:right w:val="nil"/>
+            </w:tcBorders>
+            <w:vAlign w:val="center"/>
+          </w:tcPr>
+          <w:p>
+            <w:pPr>
+              <w:jc w:val="center"/>
+            </w:pPr>
+            <w:r>
+              <w:t>230.00</w:t>
+            </w:r>
+          </w:p>
+        </w:tc>
+        <w:tc>
+          <w:tcPr>
+            <w:tcW w:w="2768" w:type="dxa"/>
+            <w:tcBorders>
+              <w:left w:val="nil"/>
+              <w:bottom w:val="nil"/>
+              <w:right w:val="nil"/>
+            </w:tcBorders>
+            <w:vAlign w:val="center"/>
+          </w:tcPr>
+          <w:p>
+            <w:pPr>
+              <w:jc w:val="center"/>
+            </w:pPr>
+          </w:p>
+        </w:tc>
+        <w:tc>
+          <w:tcPr>
+            <w:tcW w:w="2681" w:type="dxa"/>
+            <w:tcBorders>
+              <w:left w:val="nil"/>
+              <w:bottom w:val="nil"/>
+              <w:right w:val="nil"/>
+            </w:tcBorders>
+          </w:tcPr>
+          <w:p>
+            <w:pPr>
+              <w:jc w:val="center"/>
+            </w:pPr>
+          </w:p>
+        </w:tc>
+      </w:tr>
+    </w:tbl>
+    <w:p/>
+    <w:p>
+      <w:r>
+        <w:br w:type="page"/>
+      </w:r>
+    </w:p>
+    <w:p>
+      <w:pPr>
+        <w:pStyle w:val="Heading1"/>
+      </w:pPr>
+      <w:r>
+        <w:lastRenderedPageBreak/>
+        <w:t>USB Sanitizer</w:t>
       </w:r>
     </w:p>
     <w:p>
@@ -238,14 +1449,7 @@
                 <w:b/>
                 <w:bCs/>
               </w:rPr>
-              <w:t>Product Link</w:t>
-            </w:r>
-            <w:r>
-              <w:rPr>
-                <w:b/>
-                <w:bCs/>
-              </w:rPr>
-              <w:t>(s)</w:t>
+              <w:t>Product Link(s)</w:t>
             </w:r>
           </w:p>
         </w:tc>
@@ -275,19 +1479,10 @@
               <w:jc w:val="center"/>
             </w:pPr>
             <w:r>
-              <w:t xml:space="preserve">&gt;= </w:t>
-            </w:r>
-            <w:r>
-              <w:t>4</w:t>
-            </w:r>
-            <w:r>
-              <w:t>GB</w:t>
-            </w:r>
-            <w:r>
-              <w:t xml:space="preserve"> Ram</w:t>
-            </w:r>
-            <w:r>
-              <w:t>, product in link is 8GB</w:t>
+              <w:t>&gt;= 2GB Ram</w:t>
+            </w:r>
+            <w:r>
+              <w:t>, product in link is 4GB</w:t>
             </w:r>
           </w:p>
         </w:tc>
@@ -301,7 +1496,7 @@
               <w:jc w:val="center"/>
             </w:pPr>
             <w:r>
-              <w:t>190.00</w:t>
+              <w:t>170.00</w:t>
             </w:r>
           </w:p>
         </w:tc>
@@ -314,12 +1509,12 @@
             <w:pPr>
               <w:jc w:val="center"/>
             </w:pPr>
-            <w:hyperlink r:id="rId5" w:history="1">
+            <w:hyperlink r:id="rId12" w:history="1">
               <w:r>
                 <w:rPr>
                   <w:rStyle w:val="Hyperlink"/>
                 </w:rPr>
-                <w:t>https://a.co/d/0SDXAUd</w:t>
+                <w:t>https://a.co/d/eJcw55s</w:t>
               </w:r>
             </w:hyperlink>
           </w:p>
@@ -336,7 +1531,7 @@
               <w:jc w:val="center"/>
             </w:pPr>
             <w:r>
-              <w:t>Micro SD card</w:t>
+              <w:t>RPi 4 B Case</w:t>
             </w:r>
           </w:p>
         </w:tc>
@@ -350,13 +1545,10 @@
               <w:jc w:val="center"/>
             </w:pPr>
             <w:r>
-              <w:t xml:space="preserve">&gt;= </w:t>
-            </w:r>
-            <w:r>
-              <w:t>32</w:t>
-            </w:r>
-            <w:r>
-              <w:t>GB</w:t>
+              <w:t>Not essential, but recommended</w:t>
+            </w:r>
+            <w:r>
+              <w:t xml:space="preserve"> for protection</w:t>
             </w:r>
           </w:p>
         </w:tc>
@@ -370,7 +1562,7 @@
               <w:jc w:val="center"/>
             </w:pPr>
             <w:r>
-              <w:t>10.00</w:t>
+              <w:t>6.00</w:t>
             </w:r>
           </w:p>
         </w:tc>
@@ -383,252 +1575,12 @@
             <w:pPr>
               <w:jc w:val="center"/>
             </w:pPr>
-            <w:hyperlink r:id="rId6" w:history="1">
+            <w:hyperlink r:id="rId13" w:history="1">
               <w:r>
                 <w:rPr>
                   <w:rStyle w:val="Hyperlink"/>
                 </w:rPr>
-                <w:t>https://a.co/d/glKhH8U</w:t>
-              </w:r>
-            </w:hyperlink>
-          </w:p>
-          <w:p>
-            <w:pPr>
-              <w:jc w:val="center"/>
-            </w:pPr>
-            <w:hyperlink r:id="rId7" w:history="1">
-              <w:r>
-                <w:rPr>
-                  <w:rStyle w:val="Hyperlink"/>
-                </w:rPr>
-                <w:t>https://a.co/d/6qdbNmi</w:t>
-              </w:r>
-            </w:hyperlink>
-          </w:p>
-        </w:tc>
-      </w:tr>
-      <w:tr>
-        <w:tc>
-          <w:tcPr>
-            <w:tcW w:w="2404" w:type="dxa"/>
-            <w:vAlign w:val="center"/>
-          </w:tcPr>
-          <w:p>
-            <w:pPr>
-              <w:jc w:val="center"/>
-            </w:pPr>
-            <w:r>
-              <w:t>Power Supply</w:t>
-            </w:r>
-          </w:p>
-        </w:tc>
-        <w:tc>
-          <w:tcPr>
-            <w:tcW w:w="2590" w:type="dxa"/>
-            <w:vAlign w:val="center"/>
-          </w:tcPr>
-          <w:p>
-            <w:pPr>
-              <w:jc w:val="center"/>
-            </w:pPr>
-            <w:r>
-              <w:t>In: 100-240V, 50-60Hz, 1.5A</w:t>
-            </w:r>
-          </w:p>
-          <w:p>
-            <w:pPr>
-              <w:jc w:val="center"/>
-            </w:pPr>
-            <w:r>
-              <w:t>Out: 5.0V, 3.6A, 18.0W</w:t>
-            </w:r>
-          </w:p>
-        </w:tc>
-        <w:tc>
-          <w:tcPr>
-            <w:tcW w:w="1571" w:type="dxa"/>
-            <w:vAlign w:val="center"/>
-          </w:tcPr>
-          <w:p>
-            <w:pPr>
-              <w:jc w:val="center"/>
-            </w:pPr>
-            <w:r>
-              <w:t>11.00</w:t>
-            </w:r>
-          </w:p>
-        </w:tc>
-        <w:tc>
-          <w:tcPr>
-            <w:tcW w:w="2785" w:type="dxa"/>
-            <w:vAlign w:val="center"/>
-          </w:tcPr>
-          <w:p>
-            <w:pPr>
-              <w:jc w:val="center"/>
-            </w:pPr>
-            <w:hyperlink r:id="rId8" w:history="1">
-              <w:r>
-                <w:rPr>
-                  <w:rStyle w:val="Hyperlink"/>
-                </w:rPr>
-                <w:t>https://a.co/d/bVGBAbS</w:t>
-              </w:r>
-            </w:hyperlink>
-          </w:p>
-        </w:tc>
-      </w:tr>
-      <w:tr>
-        <w:tc>
-          <w:tcPr>
-            <w:tcW w:w="2404" w:type="dxa"/>
-            <w:tcBorders>
-              <w:bottom w:val="single" w:sz="4" w:space="0" w:color="auto"/>
-            </w:tcBorders>
-            <w:vAlign w:val="center"/>
-          </w:tcPr>
-          <w:p>
-            <w:pPr>
-              <w:jc w:val="center"/>
-            </w:pPr>
-            <w:r>
-              <w:t>Ethernet Cable</w:t>
-            </w:r>
-          </w:p>
-        </w:tc>
-        <w:tc>
-          <w:tcPr>
-            <w:tcW w:w="2590" w:type="dxa"/>
-            <w:tcBorders>
-              <w:bottom w:val="single" w:sz="4" w:space="0" w:color="auto"/>
-            </w:tcBorders>
-            <w:vAlign w:val="center"/>
-          </w:tcPr>
-          <w:p>
-            <w:pPr>
-              <w:jc w:val="center"/>
-            </w:pPr>
-            <w:r>
-              <w:t>&gt;= Cat 6</w:t>
-            </w:r>
-          </w:p>
-        </w:tc>
-        <w:tc>
-          <w:tcPr>
-            <w:tcW w:w="1571" w:type="dxa"/>
-            <w:tcBorders>
-              <w:bottom w:val="single" w:sz="4" w:space="0" w:color="auto"/>
-            </w:tcBorders>
-            <w:vAlign w:val="center"/>
-          </w:tcPr>
-          <w:p>
-            <w:pPr>
-              <w:jc w:val="center"/>
-            </w:pPr>
-            <w:r>
-              <w:t>13</w:t>
-            </w:r>
-            <w:r>
-              <w:t>.00</w:t>
-            </w:r>
-          </w:p>
-        </w:tc>
-        <w:tc>
-          <w:tcPr>
-            <w:tcW w:w="2785" w:type="dxa"/>
-            <w:tcBorders>
-              <w:bottom w:val="single" w:sz="4" w:space="0" w:color="auto"/>
-            </w:tcBorders>
-            <w:vAlign w:val="center"/>
-          </w:tcPr>
-          <w:p>
-            <w:pPr>
-              <w:jc w:val="center"/>
-            </w:pPr>
-            <w:hyperlink r:id="rId9" w:history="1">
-              <w:r>
-                <w:rPr>
-                  <w:rStyle w:val="Hyperlink"/>
-                </w:rPr>
-                <w:t>https://a.co/d/4wjA9EQ</w:t>
-              </w:r>
-            </w:hyperlink>
-          </w:p>
-        </w:tc>
-      </w:tr>
-      <w:tr>
-        <w:tc>
-          <w:tcPr>
-            <w:tcW w:w="2404" w:type="dxa"/>
-            <w:tcBorders>
-              <w:bottom w:val="single" w:sz="4" w:space="0" w:color="auto"/>
-            </w:tcBorders>
-            <w:vAlign w:val="center"/>
-          </w:tcPr>
-          <w:p>
-            <w:pPr>
-              <w:jc w:val="center"/>
-            </w:pPr>
-            <w:r>
-              <w:t>HDMI Cable</w:t>
-            </w:r>
-          </w:p>
-        </w:tc>
-        <w:tc>
-          <w:tcPr>
-            <w:tcW w:w="2590" w:type="dxa"/>
-            <w:tcBorders>
-              <w:bottom w:val="single" w:sz="4" w:space="0" w:color="auto"/>
-            </w:tcBorders>
-            <w:vAlign w:val="center"/>
-          </w:tcPr>
-          <w:p>
-            <w:pPr>
-              <w:jc w:val="center"/>
-            </w:pPr>
-            <w:r>
-              <w:t>Micro</w:t>
-            </w:r>
-            <w:r>
-              <w:t xml:space="preserve"> HDMI to HDMI</w:t>
-            </w:r>
-          </w:p>
-        </w:tc>
-        <w:tc>
-          <w:tcPr>
-            <w:tcW w:w="1571" w:type="dxa"/>
-            <w:tcBorders>
-              <w:bottom w:val="single" w:sz="4" w:space="0" w:color="auto"/>
-            </w:tcBorders>
-            <w:vAlign w:val="center"/>
-          </w:tcPr>
-          <w:p>
-            <w:pPr>
-              <w:jc w:val="center"/>
-            </w:pPr>
-            <w:r>
-              <w:t>7.00</w:t>
-            </w:r>
-          </w:p>
-        </w:tc>
-        <w:tc>
-          <w:tcPr>
-            <w:tcW w:w="2785" w:type="dxa"/>
-            <w:tcBorders>
-              <w:bottom w:val="single" w:sz="4" w:space="0" w:color="auto"/>
-            </w:tcBorders>
-            <w:vAlign w:val="center"/>
-          </w:tcPr>
-          <w:p>
-            <w:pPr>
-              <w:jc w:val="center"/>
-            </w:pPr>
-            <w:hyperlink r:id="rId10" w:history="1">
-              <w:r>
-                <w:rPr>
-                  <w:rStyle w:val="Hyperlink"/>
-                </w:rPr>
-                <w:t>https://a.co/d/e2GRtJm</w:t>
+                <w:t>https://a.co/d/bLr6Md6</w:t>
               </w:r>
             </w:hyperlink>
           </w:p>
@@ -680,7 +1632,13 @@
               <w:jc w:val="center"/>
             </w:pPr>
             <w:r>
-              <w:t>231.00</w:t>
+              <w:t>1</w:t>
+            </w:r>
+            <w:r>
+              <w:t>7</w:t>
+            </w:r>
+            <w:r>
+              <w:t>6.00</w:t>
             </w:r>
           </w:p>
         </w:tc>
@@ -709,9 +1667,6 @@
       </w:pPr>
       <w:r>
         <w:t>Alternative Hardware</w:t>
-      </w:r>
-      <w:r>
-        <w:t xml:space="preserve"> Purchasing</w:t>
       </w:r>
     </w:p>
     <w:tbl>
@@ -862,7 +1817,7 @@
             <w:pPr>
               <w:jc w:val="center"/>
             </w:pPr>
-            <w:hyperlink r:id="rId11" w:history="1">
+            <w:hyperlink r:id="rId14" w:history="1">
               <w:r>
                 <w:rPr>
                   <w:rStyle w:val="Hyperlink"/>
@@ -884,25 +1839,10 @@
               <w:jc w:val="center"/>
             </w:pPr>
             <w:r>
-              <w:t>R</w:t>
-            </w:r>
-            <w:r>
-              <w:t xml:space="preserve">Pi, </w:t>
-            </w:r>
-            <w:r>
-              <w:t xml:space="preserve">Micro SD, 2 HDMIs, </w:t>
-            </w:r>
-            <w:r>
-              <w:t>Power Supply</w:t>
-            </w:r>
-            <w:r>
-              <w:t>, Case w/Fan</w:t>
-            </w:r>
-            <w:r>
-              <w:t xml:space="preserve">, </w:t>
-            </w:r>
-            <w:r>
-              <w:t>4GB Ram</w:t>
+              <w:t>RPi, Micro SD, 2 HDMIs, Power Supply, Case w/Fan</w:t>
+            </w:r>
+            <w:r>
+              <w:t>, 4GB Ram</w:t>
             </w:r>
           </w:p>
         </w:tc>
@@ -987,19 +1927,17 @@
         </w:tc>
       </w:tr>
     </w:tbl>
-    <w:p/>
-    <w:p>
-      <w:r>
-        <w:br w:type="page"/>
-      </w:r>
-    </w:p>
     <w:p>
       <w:pPr>
         <w:pStyle w:val="Heading1"/>
       </w:pPr>
       <w:r>
-        <w:lastRenderedPageBreak/>
-        <w:t>USB Sanitizer</w:t>
+        <w:t>Man in the Middle Attack</w:t>
+      </w:r>
+    </w:p>
+    <w:p>
+      <w:r>
+        <w:t>This module and lab could be implemented on the same devices used for the Wireshark Activity.</w:t>
       </w:r>
     </w:p>
     <w:p>
@@ -1144,10 +2082,7 @@
               <w:jc w:val="center"/>
             </w:pPr>
             <w:r>
-              <w:t>&gt;= 2GB Ram</w:t>
-            </w:r>
-            <w:r>
-              <w:t>, product in link is 4GB</w:t>
+              <w:t>&gt;= 4GB Ram, product in link is 8GB</w:t>
             </w:r>
           </w:p>
         </w:tc>
@@ -1161,7 +2096,7 @@
               <w:jc w:val="center"/>
             </w:pPr>
             <w:r>
-              <w:t>170.00</w:t>
+              <w:t>190.00</w:t>
             </w:r>
           </w:p>
         </w:tc>
@@ -1174,12 +2109,12 @@
             <w:pPr>
               <w:jc w:val="center"/>
             </w:pPr>
-            <w:hyperlink r:id="rId12" w:history="1">
+            <w:hyperlink r:id="rId15" w:history="1">
               <w:r>
                 <w:rPr>
                   <w:rStyle w:val="Hyperlink"/>
                 </w:rPr>
-                <w:t>https://a.co/d/eJcw55s</w:t>
+                <w:t>https://a.co/d/0SDXAUd</w:t>
               </w:r>
             </w:hyperlink>
           </w:p>
@@ -1196,7 +2131,7 @@
               <w:jc w:val="center"/>
             </w:pPr>
             <w:r>
-              <w:t>RPi 4 B Case</w:t>
+              <w:t>Micro SD card</w:t>
             </w:r>
           </w:p>
         </w:tc>
@@ -1210,10 +2145,7 @@
               <w:jc w:val="center"/>
             </w:pPr>
             <w:r>
-              <w:t>Not essential, but recommended</w:t>
-            </w:r>
-            <w:r>
-              <w:t xml:space="preserve"> for protection</w:t>
+              <w:t>&gt;= 32GB</w:t>
             </w:r>
           </w:p>
         </w:tc>
@@ -1227,7 +2159,7 @@
               <w:jc w:val="center"/>
             </w:pPr>
             <w:r>
-              <w:t>6.00</w:t>
+              <w:t>10.00</w:t>
             </w:r>
           </w:p>
         </w:tc>
@@ -1240,12 +2172,246 @@
             <w:pPr>
               <w:jc w:val="center"/>
             </w:pPr>
-            <w:hyperlink r:id="rId13" w:history="1">
+            <w:hyperlink r:id="rId16" w:history="1">
               <w:r>
                 <w:rPr>
                   <w:rStyle w:val="Hyperlink"/>
                 </w:rPr>
-                <w:t>https://a.co/d/bLr6Md6</w:t>
+                <w:t>https://a.co/d/glKhH8U</w:t>
+              </w:r>
+            </w:hyperlink>
+          </w:p>
+          <w:p>
+            <w:pPr>
+              <w:jc w:val="center"/>
+            </w:pPr>
+            <w:hyperlink r:id="rId17" w:history="1">
+              <w:r>
+                <w:rPr>
+                  <w:rStyle w:val="Hyperlink"/>
+                </w:rPr>
+                <w:t>https://a.co/d/6qdbNmi</w:t>
+              </w:r>
+            </w:hyperlink>
+          </w:p>
+        </w:tc>
+      </w:tr>
+      <w:tr>
+        <w:tc>
+          <w:tcPr>
+            <w:tcW w:w="2404" w:type="dxa"/>
+            <w:vAlign w:val="center"/>
+          </w:tcPr>
+          <w:p>
+            <w:pPr>
+              <w:jc w:val="center"/>
+            </w:pPr>
+            <w:r>
+              <w:t>Power Supply</w:t>
+            </w:r>
+          </w:p>
+        </w:tc>
+        <w:tc>
+          <w:tcPr>
+            <w:tcW w:w="2590" w:type="dxa"/>
+            <w:vAlign w:val="center"/>
+          </w:tcPr>
+          <w:p>
+            <w:pPr>
+              <w:jc w:val="center"/>
+            </w:pPr>
+            <w:r>
+              <w:t>In: 100-240V, 50-60Hz, 1.5A</w:t>
+            </w:r>
+          </w:p>
+          <w:p>
+            <w:pPr>
+              <w:jc w:val="center"/>
+            </w:pPr>
+            <w:r>
+              <w:t>Out: 5.0V, 3.6A, 18.0W</w:t>
+            </w:r>
+          </w:p>
+        </w:tc>
+        <w:tc>
+          <w:tcPr>
+            <w:tcW w:w="1571" w:type="dxa"/>
+            <w:vAlign w:val="center"/>
+          </w:tcPr>
+          <w:p>
+            <w:pPr>
+              <w:jc w:val="center"/>
+            </w:pPr>
+            <w:r>
+              <w:t>11.00</w:t>
+            </w:r>
+          </w:p>
+        </w:tc>
+        <w:tc>
+          <w:tcPr>
+            <w:tcW w:w="2785" w:type="dxa"/>
+            <w:vAlign w:val="center"/>
+          </w:tcPr>
+          <w:p>
+            <w:pPr>
+              <w:jc w:val="center"/>
+            </w:pPr>
+            <w:hyperlink r:id="rId18" w:history="1">
+              <w:r>
+                <w:rPr>
+                  <w:rStyle w:val="Hyperlink"/>
+                </w:rPr>
+                <w:t>https://a.co/d/bVGBAbS</w:t>
+              </w:r>
+            </w:hyperlink>
+          </w:p>
+        </w:tc>
+      </w:tr>
+      <w:tr>
+        <w:tc>
+          <w:tcPr>
+            <w:tcW w:w="2404" w:type="dxa"/>
+            <w:tcBorders>
+              <w:bottom w:val="single" w:sz="4" w:space="0" w:color="auto"/>
+            </w:tcBorders>
+            <w:vAlign w:val="center"/>
+          </w:tcPr>
+          <w:p>
+            <w:pPr>
+              <w:jc w:val="center"/>
+            </w:pPr>
+            <w:r>
+              <w:t>Ethernet Cable</w:t>
+            </w:r>
+          </w:p>
+        </w:tc>
+        <w:tc>
+          <w:tcPr>
+            <w:tcW w:w="2590" w:type="dxa"/>
+            <w:tcBorders>
+              <w:bottom w:val="single" w:sz="4" w:space="0" w:color="auto"/>
+            </w:tcBorders>
+            <w:vAlign w:val="center"/>
+          </w:tcPr>
+          <w:p>
+            <w:pPr>
+              <w:jc w:val="center"/>
+            </w:pPr>
+            <w:r>
+              <w:t>&gt;= Cat 6</w:t>
+            </w:r>
+          </w:p>
+        </w:tc>
+        <w:tc>
+          <w:tcPr>
+            <w:tcW w:w="1571" w:type="dxa"/>
+            <w:tcBorders>
+              <w:bottom w:val="single" w:sz="4" w:space="0" w:color="auto"/>
+            </w:tcBorders>
+            <w:vAlign w:val="center"/>
+          </w:tcPr>
+          <w:p>
+            <w:pPr>
+              <w:jc w:val="center"/>
+            </w:pPr>
+            <w:r>
+              <w:t>13.00</w:t>
+            </w:r>
+          </w:p>
+        </w:tc>
+        <w:tc>
+          <w:tcPr>
+            <w:tcW w:w="2785" w:type="dxa"/>
+            <w:tcBorders>
+              <w:bottom w:val="single" w:sz="4" w:space="0" w:color="auto"/>
+            </w:tcBorders>
+            <w:vAlign w:val="center"/>
+          </w:tcPr>
+          <w:p>
+            <w:pPr>
+              <w:jc w:val="center"/>
+            </w:pPr>
+            <w:hyperlink r:id="rId19" w:history="1">
+              <w:r>
+                <w:rPr>
+                  <w:rStyle w:val="Hyperlink"/>
+                </w:rPr>
+                <w:t>https://a.co/d/4wjA9EQ</w:t>
+              </w:r>
+            </w:hyperlink>
+          </w:p>
+        </w:tc>
+      </w:tr>
+      <w:tr>
+        <w:tc>
+          <w:tcPr>
+            <w:tcW w:w="2404" w:type="dxa"/>
+            <w:tcBorders>
+              <w:bottom w:val="single" w:sz="4" w:space="0" w:color="auto"/>
+            </w:tcBorders>
+            <w:vAlign w:val="center"/>
+          </w:tcPr>
+          <w:p>
+            <w:pPr>
+              <w:jc w:val="center"/>
+            </w:pPr>
+            <w:r>
+              <w:t>HDMI Cable</w:t>
+            </w:r>
+          </w:p>
+        </w:tc>
+        <w:tc>
+          <w:tcPr>
+            <w:tcW w:w="2590" w:type="dxa"/>
+            <w:tcBorders>
+              <w:bottom w:val="single" w:sz="4" w:space="0" w:color="auto"/>
+            </w:tcBorders>
+            <w:vAlign w:val="center"/>
+          </w:tcPr>
+          <w:p>
+            <w:pPr>
+              <w:jc w:val="center"/>
+            </w:pPr>
+            <w:r>
+              <w:t>Micro HDMI to HDMI</w:t>
+            </w:r>
+          </w:p>
+        </w:tc>
+        <w:tc>
+          <w:tcPr>
+            <w:tcW w:w="1571" w:type="dxa"/>
+            <w:tcBorders>
+              <w:bottom w:val="single" w:sz="4" w:space="0" w:color="auto"/>
+            </w:tcBorders>
+            <w:vAlign w:val="center"/>
+          </w:tcPr>
+          <w:p>
+            <w:pPr>
+              <w:jc w:val="center"/>
+            </w:pPr>
+            <w:r>
+              <w:t>7.00</w:t>
+            </w:r>
+          </w:p>
+        </w:tc>
+        <w:tc>
+          <w:tcPr>
+            <w:tcW w:w="2785" w:type="dxa"/>
+            <w:tcBorders>
+              <w:bottom w:val="single" w:sz="4" w:space="0" w:color="auto"/>
+            </w:tcBorders>
+            <w:vAlign w:val="center"/>
+          </w:tcPr>
+          <w:p>
+            <w:pPr>
+              <w:jc w:val="center"/>
+            </w:pPr>
+            <w:hyperlink r:id="rId20" w:history="1">
+              <w:r>
+                <w:rPr>
+                  <w:rStyle w:val="Hyperlink"/>
+                </w:rPr>
+                <w:t>https://a.co/d/e2GRtJm</w:t>
               </w:r>
             </w:hyperlink>
           </w:p>
@@ -1297,13 +2463,7 @@
               <w:jc w:val="center"/>
             </w:pPr>
             <w:r>
-              <w:t>1</w:t>
-            </w:r>
-            <w:r>
-              <w:t>7</w:t>
-            </w:r>
-            <w:r>
-              <w:t>6.00</w:t>
+              <w:t>231.00</w:t>
             </w:r>
           </w:p>
         </w:tc>
@@ -1482,7 +2642,7 @@
             <w:pPr>
               <w:jc w:val="center"/>
             </w:pPr>
-            <w:hyperlink r:id="rId14" w:history="1">
+            <w:hyperlink r:id="rId21" w:history="1">
               <w:r>
                 <w:rPr>
                   <w:rStyle w:val="Hyperlink"/>
@@ -1504,10 +2664,7 @@
               <w:jc w:val="center"/>
             </w:pPr>
             <w:r>
-              <w:t>RPi, Micro SD, 2 HDMIs, Power Supply, Case w/Fan</w:t>
-            </w:r>
-            <w:r>
-              <w:t>, 4GB Ram</w:t>
+              <w:t>RPi, Micro SD, 2 HDMIs, Power Supply, Case w/Fan, 4GB Ram</w:t>
             </w:r>
           </w:p>
         </w:tc>
@@ -1592,17 +2749,61 @@
         </w:tc>
       </w:tr>
     </w:tbl>
+    <w:p/>
+    <w:p>
+      <w:r>
+        <w:br w:type="page"/>
+      </w:r>
+    </w:p>
     <w:p>
       <w:pPr>
         <w:pStyle w:val="Heading1"/>
       </w:pPr>
       <w:r>
-        <w:t>Man in the Middle Attack</w:t>
+        <w:lastRenderedPageBreak/>
+        <w:t>SCADA Cyber Attacks History</w:t>
       </w:r>
     </w:p>
     <w:p>
-      <w:r>
-        <w:t>This module and lab could be implemented on the same devices used for the Wireshark Activity.</w:t>
+      <w:pPr>
+        <w:pStyle w:val="Heading2"/>
+      </w:pPr>
+      <w:r>
+        <w:t>Hardware and Prices</w:t>
+      </w:r>
+    </w:p>
+    <w:p>
+      <w:r>
+        <w:t>None</w:t>
+      </w:r>
+    </w:p>
+    <w:p>
+      <w:pPr>
+        <w:pStyle w:val="Heading2"/>
+      </w:pPr>
+      <w:r>
+        <w:t>Alternative Hardware</w:t>
+      </w:r>
+    </w:p>
+    <w:p>
+      <w:r>
+        <w:t>None</w:t>
+      </w:r>
+    </w:p>
+    <w:p>
+      <w:pPr>
+        <w:pStyle w:val="Heading1"/>
+      </w:pPr>
+      <w:r>
+        <w:t>Log Analysis Activity</w:t>
+      </w:r>
+    </w:p>
+    <w:p>
+      <w:r>
+        <w:t xml:space="preserve">This Activity can also be performed on the </w:t>
+      </w:r>
+      <w:r>
+        <w:t>Network Device setup in the Wireshark Activity and MiTM Attack.</w:t>
       </w:r>
     </w:p>
     <w:p>
@@ -1774,7 +2975,7 @@
             <w:pPr>
               <w:jc w:val="center"/>
             </w:pPr>
-            <w:hyperlink r:id="rId15" w:history="1">
+            <w:hyperlink r:id="rId22" w:history="1">
               <w:r>
                 <w:rPr>
                   <w:rStyle w:val="Hyperlink"/>
@@ -1837,7 +3038,7 @@
             <w:pPr>
               <w:jc w:val="center"/>
             </w:pPr>
-            <w:hyperlink r:id="rId16" w:history="1">
+            <w:hyperlink r:id="rId23" w:history="1">
               <w:r>
                 <w:rPr>
                   <w:rStyle w:val="Hyperlink"/>
@@ -1850,7 +3051,7 @@
             <w:pPr>
               <w:jc w:val="center"/>
             </w:pPr>
-            <w:hyperlink r:id="rId17" w:history="1">
+            <w:hyperlink r:id="rId24" w:history="1">
               <w:r>
                 <w:rPr>
                   <w:rStyle w:val="Hyperlink"/>
@@ -1921,7 +3122,7 @@
             <w:pPr>
               <w:jc w:val="center"/>
             </w:pPr>
-            <w:hyperlink r:id="rId18" w:history="1">
+            <w:hyperlink r:id="rId25" w:history="1">
               <w:r>
                 <w:rPr>
                   <w:rStyle w:val="Hyperlink"/>
@@ -1996,7 +3197,7 @@
             <w:pPr>
               <w:jc w:val="center"/>
             </w:pPr>
-            <w:hyperlink r:id="rId19" w:history="1">
+            <w:hyperlink r:id="rId26" w:history="1">
               <w:r>
                 <w:rPr>
                   <w:rStyle w:val="Hyperlink"/>
@@ -2071,7 +3272,7 @@
             <w:pPr>
               <w:jc w:val="center"/>
             </w:pPr>
-            <w:hyperlink r:id="rId20" w:history="1">
+            <w:hyperlink r:id="rId27" w:history="1">
               <w:r>
                 <w:rPr>
                   <w:rStyle w:val="Hyperlink"/>
@@ -2156,7 +3357,10 @@
         <w:pStyle w:val="Heading2"/>
       </w:pPr>
       <w:r>
-        <w:t>Alternative Hardware</w:t>
+        <w:t xml:space="preserve">Alternative </w:t>
+      </w:r>
+      <w:r>
+        <w:t>Hardware</w:t>
       </w:r>
     </w:p>
     <w:tbl>
@@ -2307,7 +3511,7 @@
             <w:pPr>
               <w:jc w:val="center"/>
             </w:pPr>
-            <w:hyperlink r:id="rId21" w:history="1">
+            <w:hyperlink r:id="rId28" w:history="1">
               <w:r>
                 <w:rPr>
                   <w:rStyle w:val="Hyperlink"/>
@@ -2426,57 +3630,7 @@
       </w:pPr>
       <w:r>
         <w:lastRenderedPageBreak/>
-        <w:t>SCADA Cyber Attacks History</w:t>
-      </w:r>
-    </w:p>
-    <w:p>
-      <w:pPr>
-        <w:pStyle w:val="Heading2"/>
-      </w:pPr>
-      <w:r>
-        <w:t>Hardware and Prices</w:t>
-      </w:r>
-    </w:p>
-    <w:p>
-      <w:r>
-        <w:t>None</w:t>
-      </w:r>
-    </w:p>
-    <w:p>
-      <w:pPr>
-        <w:pStyle w:val="Heading2"/>
-      </w:pPr>
-      <w:r>
-        <w:t>Alternative Hardware</w:t>
-      </w:r>
-    </w:p>
-    <w:p>
-      <w:r>
-        <w:t>None</w:t>
-      </w:r>
-    </w:p>
-    <w:p>
-      <w:pPr>
-        <w:pStyle w:val="Heading1"/>
-      </w:pPr>
-      <w:r>
-        <w:t>Log Analysis Activity</w:t>
-      </w:r>
-    </w:p>
-    <w:p>
-      <w:r>
-        <w:t xml:space="preserve">This Activity can also be performed on the </w:t>
-      </w:r>
-      <w:r>
-        <w:t xml:space="preserve">Network Device setup in the Wireshark Activity and </w:t>
-      </w:r>
-      <w:proofErr w:type="spellStart"/>
-      <w:r>
-        <w:t>MiTM</w:t>
-      </w:r>
-      <w:proofErr w:type="spellEnd"/>
-      <w:r>
-        <w:t xml:space="preserve"> Attack.</w:t>
+        <w:t>Hardware Hacking</w:t>
       </w:r>
     </w:p>
     <w:p>
@@ -2606,833 +3760,6 @@
             <w:pPr>
               <w:jc w:val="center"/>
             </w:pPr>
-            <w:r>
-              <w:t>Raspberry Pi 4 Model B</w:t>
-            </w:r>
-          </w:p>
-        </w:tc>
-        <w:tc>
-          <w:tcPr>
-            <w:tcW w:w="2590" w:type="dxa"/>
-            <w:vAlign w:val="center"/>
-          </w:tcPr>
-          <w:p>
-            <w:pPr>
-              <w:jc w:val="center"/>
-            </w:pPr>
-            <w:r>
-              <w:t>&gt;= 4GB Ram, product in link is 8GB</w:t>
-            </w:r>
-          </w:p>
-        </w:tc>
-        <w:tc>
-          <w:tcPr>
-            <w:tcW w:w="1571" w:type="dxa"/>
-            <w:vAlign w:val="center"/>
-          </w:tcPr>
-          <w:p>
-            <w:pPr>
-              <w:jc w:val="center"/>
-            </w:pPr>
-            <w:r>
-              <w:t>190.00</w:t>
-            </w:r>
-          </w:p>
-        </w:tc>
-        <w:tc>
-          <w:tcPr>
-            <w:tcW w:w="2785" w:type="dxa"/>
-            <w:vAlign w:val="center"/>
-          </w:tcPr>
-          <w:p>
-            <w:pPr>
-              <w:jc w:val="center"/>
-            </w:pPr>
-            <w:hyperlink r:id="rId22" w:history="1">
-              <w:r>
-                <w:rPr>
-                  <w:rStyle w:val="Hyperlink"/>
-                </w:rPr>
-                <w:t>https://a.co/d/0SDXAUd</w:t>
-              </w:r>
-            </w:hyperlink>
-          </w:p>
-        </w:tc>
-      </w:tr>
-      <w:tr>
-        <w:tc>
-          <w:tcPr>
-            <w:tcW w:w="2404" w:type="dxa"/>
-            <w:vAlign w:val="center"/>
-          </w:tcPr>
-          <w:p>
-            <w:pPr>
-              <w:jc w:val="center"/>
-            </w:pPr>
-            <w:r>
-              <w:t>Micro SD card</w:t>
-            </w:r>
-          </w:p>
-        </w:tc>
-        <w:tc>
-          <w:tcPr>
-            <w:tcW w:w="2590" w:type="dxa"/>
-            <w:vAlign w:val="center"/>
-          </w:tcPr>
-          <w:p>
-            <w:pPr>
-              <w:jc w:val="center"/>
-            </w:pPr>
-            <w:r>
-              <w:t>&gt;= 32GB</w:t>
-            </w:r>
-          </w:p>
-        </w:tc>
-        <w:tc>
-          <w:tcPr>
-            <w:tcW w:w="1571" w:type="dxa"/>
-            <w:vAlign w:val="center"/>
-          </w:tcPr>
-          <w:p>
-            <w:pPr>
-              <w:jc w:val="center"/>
-            </w:pPr>
-            <w:r>
-              <w:t>10.00</w:t>
-            </w:r>
-          </w:p>
-        </w:tc>
-        <w:tc>
-          <w:tcPr>
-            <w:tcW w:w="2785" w:type="dxa"/>
-            <w:vAlign w:val="center"/>
-          </w:tcPr>
-          <w:p>
-            <w:pPr>
-              <w:jc w:val="center"/>
-            </w:pPr>
-            <w:hyperlink r:id="rId23" w:history="1">
-              <w:r>
-                <w:rPr>
-                  <w:rStyle w:val="Hyperlink"/>
-                </w:rPr>
-                <w:t>https://a.co/d/glKhH8U</w:t>
-              </w:r>
-            </w:hyperlink>
-          </w:p>
-          <w:p>
-            <w:pPr>
-              <w:jc w:val="center"/>
-            </w:pPr>
-            <w:hyperlink r:id="rId24" w:history="1">
-              <w:r>
-                <w:rPr>
-                  <w:rStyle w:val="Hyperlink"/>
-                </w:rPr>
-                <w:t>https://a.co/d/6qdbNmi</w:t>
-              </w:r>
-            </w:hyperlink>
-          </w:p>
-        </w:tc>
-      </w:tr>
-      <w:tr>
-        <w:tc>
-          <w:tcPr>
-            <w:tcW w:w="2404" w:type="dxa"/>
-            <w:vAlign w:val="center"/>
-          </w:tcPr>
-          <w:p>
-            <w:pPr>
-              <w:jc w:val="center"/>
-            </w:pPr>
-            <w:r>
-              <w:t>Power Supply</w:t>
-            </w:r>
-          </w:p>
-        </w:tc>
-        <w:tc>
-          <w:tcPr>
-            <w:tcW w:w="2590" w:type="dxa"/>
-            <w:vAlign w:val="center"/>
-          </w:tcPr>
-          <w:p>
-            <w:pPr>
-              <w:jc w:val="center"/>
-            </w:pPr>
-            <w:r>
-              <w:t>In: 100-240V, 50-60Hz, 1.5A</w:t>
-            </w:r>
-          </w:p>
-          <w:p>
-            <w:pPr>
-              <w:jc w:val="center"/>
-            </w:pPr>
-            <w:r>
-              <w:t>Out: 5.0V, 3.6A, 18.0W</w:t>
-            </w:r>
-          </w:p>
-        </w:tc>
-        <w:tc>
-          <w:tcPr>
-            <w:tcW w:w="1571" w:type="dxa"/>
-            <w:vAlign w:val="center"/>
-          </w:tcPr>
-          <w:p>
-            <w:pPr>
-              <w:jc w:val="center"/>
-            </w:pPr>
-            <w:r>
-              <w:t>11.00</w:t>
-            </w:r>
-          </w:p>
-        </w:tc>
-        <w:tc>
-          <w:tcPr>
-            <w:tcW w:w="2785" w:type="dxa"/>
-            <w:vAlign w:val="center"/>
-          </w:tcPr>
-          <w:p>
-            <w:pPr>
-              <w:jc w:val="center"/>
-            </w:pPr>
-            <w:hyperlink r:id="rId25" w:history="1">
-              <w:r>
-                <w:rPr>
-                  <w:rStyle w:val="Hyperlink"/>
-                </w:rPr>
-                <w:t>https://a.co/d/bVGBAbS</w:t>
-              </w:r>
-            </w:hyperlink>
-          </w:p>
-        </w:tc>
-      </w:tr>
-      <w:tr>
-        <w:tc>
-          <w:tcPr>
-            <w:tcW w:w="2404" w:type="dxa"/>
-            <w:tcBorders>
-              <w:bottom w:val="single" w:sz="4" w:space="0" w:color="auto"/>
-            </w:tcBorders>
-            <w:vAlign w:val="center"/>
-          </w:tcPr>
-          <w:p>
-            <w:pPr>
-              <w:jc w:val="center"/>
-            </w:pPr>
-            <w:r>
-              <w:t>Ethernet Cable</w:t>
-            </w:r>
-          </w:p>
-        </w:tc>
-        <w:tc>
-          <w:tcPr>
-            <w:tcW w:w="2590" w:type="dxa"/>
-            <w:tcBorders>
-              <w:bottom w:val="single" w:sz="4" w:space="0" w:color="auto"/>
-            </w:tcBorders>
-            <w:vAlign w:val="center"/>
-          </w:tcPr>
-          <w:p>
-            <w:pPr>
-              <w:jc w:val="center"/>
-            </w:pPr>
-            <w:r>
-              <w:t>&gt;= Cat 6</w:t>
-            </w:r>
-          </w:p>
-        </w:tc>
-        <w:tc>
-          <w:tcPr>
-            <w:tcW w:w="1571" w:type="dxa"/>
-            <w:tcBorders>
-              <w:bottom w:val="single" w:sz="4" w:space="0" w:color="auto"/>
-            </w:tcBorders>
-            <w:vAlign w:val="center"/>
-          </w:tcPr>
-          <w:p>
-            <w:pPr>
-              <w:jc w:val="center"/>
-            </w:pPr>
-            <w:r>
-              <w:t>13.00</w:t>
-            </w:r>
-          </w:p>
-        </w:tc>
-        <w:tc>
-          <w:tcPr>
-            <w:tcW w:w="2785" w:type="dxa"/>
-            <w:tcBorders>
-              <w:bottom w:val="single" w:sz="4" w:space="0" w:color="auto"/>
-            </w:tcBorders>
-            <w:vAlign w:val="center"/>
-          </w:tcPr>
-          <w:p>
-            <w:pPr>
-              <w:jc w:val="center"/>
-            </w:pPr>
-            <w:hyperlink r:id="rId26" w:history="1">
-              <w:r>
-                <w:rPr>
-                  <w:rStyle w:val="Hyperlink"/>
-                </w:rPr>
-                <w:t>https://a.co/d/4wjA9EQ</w:t>
-              </w:r>
-            </w:hyperlink>
-          </w:p>
-        </w:tc>
-      </w:tr>
-      <w:tr>
-        <w:tc>
-          <w:tcPr>
-            <w:tcW w:w="2404" w:type="dxa"/>
-            <w:tcBorders>
-              <w:bottom w:val="single" w:sz="4" w:space="0" w:color="auto"/>
-            </w:tcBorders>
-            <w:vAlign w:val="center"/>
-          </w:tcPr>
-          <w:p>
-            <w:pPr>
-              <w:jc w:val="center"/>
-            </w:pPr>
-            <w:r>
-              <w:t>HDMI Cable</w:t>
-            </w:r>
-          </w:p>
-        </w:tc>
-        <w:tc>
-          <w:tcPr>
-            <w:tcW w:w="2590" w:type="dxa"/>
-            <w:tcBorders>
-              <w:bottom w:val="single" w:sz="4" w:space="0" w:color="auto"/>
-            </w:tcBorders>
-            <w:vAlign w:val="center"/>
-          </w:tcPr>
-          <w:p>
-            <w:pPr>
-              <w:jc w:val="center"/>
-            </w:pPr>
-            <w:r>
-              <w:t>Micro HDMI to HDMI</w:t>
-            </w:r>
-          </w:p>
-        </w:tc>
-        <w:tc>
-          <w:tcPr>
-            <w:tcW w:w="1571" w:type="dxa"/>
-            <w:tcBorders>
-              <w:bottom w:val="single" w:sz="4" w:space="0" w:color="auto"/>
-            </w:tcBorders>
-            <w:vAlign w:val="center"/>
-          </w:tcPr>
-          <w:p>
-            <w:pPr>
-              <w:jc w:val="center"/>
-            </w:pPr>
-            <w:r>
-              <w:t>7.00</w:t>
-            </w:r>
-          </w:p>
-        </w:tc>
-        <w:tc>
-          <w:tcPr>
-            <w:tcW w:w="2785" w:type="dxa"/>
-            <w:tcBorders>
-              <w:bottom w:val="single" w:sz="4" w:space="0" w:color="auto"/>
-            </w:tcBorders>
-            <w:vAlign w:val="center"/>
-          </w:tcPr>
-          <w:p>
-            <w:pPr>
-              <w:jc w:val="center"/>
-            </w:pPr>
-            <w:hyperlink r:id="rId27" w:history="1">
-              <w:r>
-                <w:rPr>
-                  <w:rStyle w:val="Hyperlink"/>
-                </w:rPr>
-                <w:t>https://a.co/d/e2GRtJm</w:t>
-              </w:r>
-            </w:hyperlink>
-          </w:p>
-        </w:tc>
-      </w:tr>
-      <w:tr>
-        <w:tc>
-          <w:tcPr>
-            <w:tcW w:w="4994" w:type="dxa"/>
-            <w:gridSpan w:val="2"/>
-            <w:tcBorders>
-              <w:top w:val="single" w:sz="4" w:space="0" w:color="auto"/>
-              <w:left w:val="nil"/>
-              <w:bottom w:val="nil"/>
-              <w:right w:val="nil"/>
-            </w:tcBorders>
-            <w:vAlign w:val="center"/>
-          </w:tcPr>
-          <w:p>
-            <w:pPr>
-              <w:jc w:val="right"/>
-              <w:rPr>
-                <w:b/>
-                <w:bCs/>
-              </w:rPr>
-            </w:pPr>
-            <w:r>
-              <w:rPr>
-                <w:b/>
-                <w:bCs/>
-              </w:rPr>
-              <w:t>Total</w:t>
-            </w:r>
-          </w:p>
-        </w:tc>
-        <w:tc>
-          <w:tcPr>
-            <w:tcW w:w="1571" w:type="dxa"/>
-            <w:tcBorders>
-              <w:top w:val="single" w:sz="4" w:space="0" w:color="auto"/>
-              <w:left w:val="nil"/>
-              <w:bottom w:val="nil"/>
-              <w:right w:val="nil"/>
-            </w:tcBorders>
-            <w:vAlign w:val="center"/>
-          </w:tcPr>
-          <w:p>
-            <w:pPr>
-              <w:jc w:val="center"/>
-            </w:pPr>
-            <w:r>
-              <w:t>231.00</w:t>
-            </w:r>
-          </w:p>
-        </w:tc>
-        <w:tc>
-          <w:tcPr>
-            <w:tcW w:w="2785" w:type="dxa"/>
-            <w:tcBorders>
-              <w:top w:val="single" w:sz="4" w:space="0" w:color="auto"/>
-              <w:left w:val="nil"/>
-              <w:bottom w:val="nil"/>
-              <w:right w:val="nil"/>
-            </w:tcBorders>
-            <w:vAlign w:val="center"/>
-          </w:tcPr>
-          <w:p>
-            <w:pPr>
-              <w:jc w:val="center"/>
-            </w:pPr>
-          </w:p>
-        </w:tc>
-      </w:tr>
-    </w:tbl>
-    <w:p>
-      <w:pPr>
-        <w:pStyle w:val="Heading2"/>
-      </w:pPr>
-      <w:r>
-        <w:t xml:space="preserve">Alternative </w:t>
-      </w:r>
-      <w:r>
-        <w:t>Hardware</w:t>
-      </w:r>
-    </w:p>
-    <w:tbl>
-      <w:tblPr>
-        <w:tblStyle w:val="TableGrid"/>
-        <w:tblW w:w="0" w:type="auto"/>
-        <w:tblLook w:val="04A0" w:firstRow="1" w:lastRow="0" w:firstColumn="1" w:lastColumn="0" w:noHBand="0" w:noVBand="1"/>
-      </w:tblPr>
-      <w:tblGrid>
-        <w:gridCol w:w="2352"/>
-        <w:gridCol w:w="1549"/>
-        <w:gridCol w:w="2768"/>
-        <w:gridCol w:w="2681"/>
-      </w:tblGrid>
-      <w:tr>
-        <w:tc>
-          <w:tcPr>
-            <w:tcW w:w="2352" w:type="dxa"/>
-            <w:vAlign w:val="center"/>
-          </w:tcPr>
-          <w:p>
-            <w:pPr>
-              <w:jc w:val="center"/>
-              <w:rPr>
-                <w:b/>
-                <w:bCs/>
-              </w:rPr>
-            </w:pPr>
-            <w:r>
-              <w:rPr>
-                <w:b/>
-                <w:bCs/>
-              </w:rPr>
-              <w:t>Hardware</w:t>
-            </w:r>
-          </w:p>
-        </w:tc>
-        <w:tc>
-          <w:tcPr>
-            <w:tcW w:w="1549" w:type="dxa"/>
-            <w:vAlign w:val="center"/>
-          </w:tcPr>
-          <w:p>
-            <w:pPr>
-              <w:jc w:val="center"/>
-              <w:rPr>
-                <w:b/>
-                <w:bCs/>
-              </w:rPr>
-            </w:pPr>
-            <w:r>
-              <w:rPr>
-                <w:b/>
-                <w:bCs/>
-              </w:rPr>
-              <w:t>Price Estimate</w:t>
-            </w:r>
-          </w:p>
-        </w:tc>
-        <w:tc>
-          <w:tcPr>
-            <w:tcW w:w="2768" w:type="dxa"/>
-            <w:vAlign w:val="center"/>
-          </w:tcPr>
-          <w:p>
-            <w:pPr>
-              <w:jc w:val="center"/>
-              <w:rPr>
-                <w:b/>
-                <w:bCs/>
-              </w:rPr>
-            </w:pPr>
-            <w:r>
-              <w:rPr>
-                <w:b/>
-                <w:bCs/>
-              </w:rPr>
-              <w:t>Product Link(s)</w:t>
-            </w:r>
-          </w:p>
-        </w:tc>
-        <w:tc>
-          <w:tcPr>
-            <w:tcW w:w="2681" w:type="dxa"/>
-          </w:tcPr>
-          <w:p>
-            <w:pPr>
-              <w:jc w:val="center"/>
-              <w:rPr>
-                <w:b/>
-                <w:bCs/>
-              </w:rPr>
-            </w:pPr>
-            <w:r>
-              <w:rPr>
-                <w:b/>
-                <w:bCs/>
-              </w:rPr>
-              <w:t>Notes</w:t>
-            </w:r>
-          </w:p>
-        </w:tc>
-      </w:tr>
-      <w:tr>
-        <w:tc>
-          <w:tcPr>
-            <w:tcW w:w="2352" w:type="dxa"/>
-            <w:tcBorders>
-              <w:bottom w:val="single" w:sz="4" w:space="0" w:color="auto"/>
-            </w:tcBorders>
-            <w:vAlign w:val="center"/>
-          </w:tcPr>
-          <w:p>
-            <w:pPr>
-              <w:jc w:val="center"/>
-            </w:pPr>
-            <w:r>
-              <w:t>Raspberry Pi 4 Model B Kit</w:t>
-            </w:r>
-          </w:p>
-        </w:tc>
-        <w:tc>
-          <w:tcPr>
-            <w:tcW w:w="1549" w:type="dxa"/>
-            <w:tcBorders>
-              <w:bottom w:val="single" w:sz="4" w:space="0" w:color="auto"/>
-            </w:tcBorders>
-            <w:vAlign w:val="center"/>
-          </w:tcPr>
-          <w:p>
-            <w:pPr>
-              <w:jc w:val="center"/>
-            </w:pPr>
-            <w:r>
-              <w:t>230.00</w:t>
-            </w:r>
-          </w:p>
-        </w:tc>
-        <w:tc>
-          <w:tcPr>
-            <w:tcW w:w="2768" w:type="dxa"/>
-            <w:tcBorders>
-              <w:bottom w:val="single" w:sz="4" w:space="0" w:color="auto"/>
-            </w:tcBorders>
-            <w:vAlign w:val="center"/>
-          </w:tcPr>
-          <w:p>
-            <w:pPr>
-              <w:jc w:val="center"/>
-            </w:pPr>
-            <w:hyperlink r:id="rId28" w:history="1">
-              <w:r>
-                <w:rPr>
-                  <w:rStyle w:val="Hyperlink"/>
-                </w:rPr>
-                <w:t>https://a.co/d/2lPdhwV</w:t>
-              </w:r>
-            </w:hyperlink>
-          </w:p>
-        </w:tc>
-        <w:tc>
-          <w:tcPr>
-            <w:tcW w:w="2681" w:type="dxa"/>
-            <w:tcBorders>
-              <w:bottom w:val="single" w:sz="4" w:space="0" w:color="auto"/>
-            </w:tcBorders>
-          </w:tcPr>
-          <w:p>
-            <w:pPr>
-              <w:jc w:val="center"/>
-            </w:pPr>
-            <w:r>
-              <w:t>RPi, Micro SD, 2 HDMIs, Power Supply, Case w/Fan, 4GB Ram</w:t>
-            </w:r>
-          </w:p>
-        </w:tc>
-      </w:tr>
-      <w:tr>
-        <w:tc>
-          <w:tcPr>
-            <w:tcW w:w="2352" w:type="dxa"/>
-            <w:tcBorders>
-              <w:left w:val="nil"/>
-              <w:bottom w:val="nil"/>
-              <w:right w:val="nil"/>
-            </w:tcBorders>
-            <w:vAlign w:val="center"/>
-          </w:tcPr>
-          <w:p>
-            <w:pPr>
-              <w:jc w:val="right"/>
-              <w:rPr>
-                <w:b/>
-                <w:bCs/>
-              </w:rPr>
-            </w:pPr>
-            <w:r>
-              <w:rPr>
-                <w:b/>
-                <w:bCs/>
-              </w:rPr>
-              <w:t>Total</w:t>
-            </w:r>
-          </w:p>
-        </w:tc>
-        <w:tc>
-          <w:tcPr>
-            <w:tcW w:w="1549" w:type="dxa"/>
-            <w:tcBorders>
-              <w:left w:val="nil"/>
-              <w:bottom w:val="nil"/>
-              <w:right w:val="nil"/>
-            </w:tcBorders>
-            <w:vAlign w:val="center"/>
-          </w:tcPr>
-          <w:p>
-            <w:pPr>
-              <w:jc w:val="center"/>
-            </w:pPr>
-            <w:r>
-              <w:t>230.00</w:t>
-            </w:r>
-          </w:p>
-        </w:tc>
-        <w:tc>
-          <w:tcPr>
-            <w:tcW w:w="2768" w:type="dxa"/>
-            <w:tcBorders>
-              <w:left w:val="nil"/>
-              <w:bottom w:val="nil"/>
-              <w:right w:val="nil"/>
-            </w:tcBorders>
-            <w:vAlign w:val="center"/>
-          </w:tcPr>
-          <w:p>
-            <w:pPr>
-              <w:jc w:val="center"/>
-            </w:pPr>
-          </w:p>
-        </w:tc>
-        <w:tc>
-          <w:tcPr>
-            <w:tcW w:w="2681" w:type="dxa"/>
-            <w:tcBorders>
-              <w:left w:val="nil"/>
-              <w:bottom w:val="nil"/>
-              <w:right w:val="nil"/>
-            </w:tcBorders>
-          </w:tcPr>
-          <w:p>
-            <w:pPr>
-              <w:jc w:val="center"/>
-            </w:pPr>
-          </w:p>
-        </w:tc>
-      </w:tr>
-    </w:tbl>
-    <w:p/>
-    <w:p>
-      <w:r>
-        <w:br w:type="page"/>
-      </w:r>
-    </w:p>
-    <w:p>
-      <w:pPr>
-        <w:pStyle w:val="Heading1"/>
-      </w:pPr>
-      <w:r>
-        <w:lastRenderedPageBreak/>
-        <w:t>Hardware Hacking</w:t>
-      </w:r>
-    </w:p>
-    <w:p>
-      <w:pPr>
-        <w:pStyle w:val="Heading2"/>
-      </w:pPr>
-      <w:r>
-        <w:t>Hardware and Prices</w:t>
-      </w:r>
-    </w:p>
-    <w:tbl>
-      <w:tblPr>
-        <w:tblStyle w:val="TableGrid"/>
-        <w:tblW w:w="0" w:type="auto"/>
-        <w:tblLook w:val="04A0" w:firstRow="1" w:lastRow="0" w:firstColumn="1" w:lastColumn="0" w:noHBand="0" w:noVBand="1"/>
-      </w:tblPr>
-      <w:tblGrid>
-        <w:gridCol w:w="2404"/>
-        <w:gridCol w:w="2590"/>
-        <w:gridCol w:w="1571"/>
-        <w:gridCol w:w="2785"/>
-      </w:tblGrid>
-      <w:tr>
-        <w:tc>
-          <w:tcPr>
-            <w:tcW w:w="2404" w:type="dxa"/>
-            <w:vAlign w:val="center"/>
-          </w:tcPr>
-          <w:p>
-            <w:pPr>
-              <w:jc w:val="center"/>
-              <w:rPr>
-                <w:b/>
-                <w:bCs/>
-              </w:rPr>
-            </w:pPr>
-            <w:r>
-              <w:rPr>
-                <w:b/>
-                <w:bCs/>
-              </w:rPr>
-              <w:t>Hardware</w:t>
-            </w:r>
-          </w:p>
-        </w:tc>
-        <w:tc>
-          <w:tcPr>
-            <w:tcW w:w="2590" w:type="dxa"/>
-            <w:vAlign w:val="center"/>
-          </w:tcPr>
-          <w:p>
-            <w:pPr>
-              <w:jc w:val="center"/>
-              <w:rPr>
-                <w:b/>
-                <w:bCs/>
-              </w:rPr>
-            </w:pPr>
-            <w:r>
-              <w:rPr>
-                <w:b/>
-                <w:bCs/>
-              </w:rPr>
-              <w:t>Requirements/Notes</w:t>
-            </w:r>
-          </w:p>
-        </w:tc>
-        <w:tc>
-          <w:tcPr>
-            <w:tcW w:w="1571" w:type="dxa"/>
-            <w:vAlign w:val="center"/>
-          </w:tcPr>
-          <w:p>
-            <w:pPr>
-              <w:jc w:val="center"/>
-              <w:rPr>
-                <w:b/>
-                <w:bCs/>
-              </w:rPr>
-            </w:pPr>
-            <w:r>
-              <w:rPr>
-                <w:b/>
-                <w:bCs/>
-              </w:rPr>
-              <w:t>Price Estimate</w:t>
-            </w:r>
-            <w:r>
-              <w:rPr>
-                <w:b/>
-                <w:bCs/>
-              </w:rPr>
-              <w:t xml:space="preserve"> ($)</w:t>
-            </w:r>
-          </w:p>
-        </w:tc>
-        <w:tc>
-          <w:tcPr>
-            <w:tcW w:w="2785" w:type="dxa"/>
-            <w:vAlign w:val="center"/>
-          </w:tcPr>
-          <w:p>
-            <w:pPr>
-              <w:jc w:val="center"/>
-              <w:rPr>
-                <w:b/>
-                <w:bCs/>
-              </w:rPr>
-            </w:pPr>
-            <w:r>
-              <w:rPr>
-                <w:b/>
-                <w:bCs/>
-              </w:rPr>
-              <w:t>Product Link(s)</w:t>
-            </w:r>
-          </w:p>
-        </w:tc>
-      </w:tr>
-      <w:tr>
-        <w:tc>
-          <w:tcPr>
-            <w:tcW w:w="2404" w:type="dxa"/>
-            <w:vAlign w:val="center"/>
-          </w:tcPr>
-          <w:p>
-            <w:pPr>
-              <w:jc w:val="center"/>
-            </w:pPr>
             <w:proofErr w:type="spellStart"/>
             <w:r>
               <w:t>BeagleBon</w:t>
@@ -3557,19 +3884,7 @@
                 <w:rPr>
                   <w:rStyle w:val="Hyperlink"/>
                 </w:rPr>
-                <w:t>https:</w:t>
-              </w:r>
-              <w:r>
-                <w:rPr>
-                  <w:rStyle w:val="Hyperlink"/>
-                </w:rPr>
-                <w:t>//a.</w:t>
-              </w:r>
-              <w:r>
-                <w:rPr>
-                  <w:rStyle w:val="Hyperlink"/>
-                </w:rPr>
-                <w:t>co/d/8LucSJG</w:t>
+                <w:t>https://a.co/d/8LucSJG</w:t>
               </w:r>
             </w:hyperlink>
           </w:p>
@@ -3808,13 +4123,7 @@
                 <w:rPr>
                   <w:rStyle w:val="Hyperlink"/>
                 </w:rPr>
-                <w:t>https://a.co/d</w:t>
-              </w:r>
-              <w:r>
-                <w:rPr>
-                  <w:rStyle w:val="Hyperlink"/>
-                </w:rPr>
-                <w:t>/dgiVl12</w:t>
+                <w:t>https://a.co/d/dgiVl12</w:t>
               </w:r>
             </w:hyperlink>
           </w:p>
@@ -4116,13 +4425,8 @@
                 <w:numId w:val="2"/>
               </w:numPr>
             </w:pPr>
-            <w:proofErr w:type="spellStart"/>
-            <w:r>
-              <w:t>MiTM</w:t>
-            </w:r>
-            <w:proofErr w:type="spellEnd"/>
-            <w:r>
-              <w:t xml:space="preserve"> Attack</w:t>
+            <w:r>
+              <w:t>MiTM Attack</w:t>
             </w:r>
           </w:p>
           <w:p>
@@ -4869,7 +5173,7 @@
 </file>
 
 <file path=word/numbering.xml><?xml version="1.0" encoding="utf-8"?>
-<w:numbering xmlns:wpc="http://schemas.microsoft.com/office/word/2010/wordprocessingCanvas" xmlns:cx="http://schemas.microsoft.com/office/drawing/2014/chartex" xmlns:cx1="http://schemas.microsoft.com/office/drawing/2015/9/8/chartex" xmlns:cx2="http://schemas.microsoft.com/office/drawing/2015/10/21/chartex" xmlns:cx3="http://schemas.microsoft.com/office/drawing/2016/5/9/chartex" xmlns:cx4="http://schemas.microsoft.com/office/drawing/2016/5/10/chartex" xmlns:cx5="http://schemas.microsoft.com/office/drawing/2016/5/11/chartex" xmlns:cx6="http://schemas.microsoft.com/office/drawing/2016/5/12/chartex" xmlns:cx7="http://schemas.microsoft.com/office/drawing/2016/5/13/chartex" xmlns:cx8="http://schemas.microsoft.com/office/drawing/2016/5/14/chartex" xmlns:mc="http://schemas.openxmlformats.org/markup-compatibility/2006" xmlns:aink="http://schemas.microsoft.com/office/drawing/2016/ink" xmlns:am3d="http://schemas.microsoft.com/office/drawing/2017/model3d" xmlns:o="urn:schemas-microsoft-com:office:office" xmlns:oel="http://schemas.microsoft.com/office/2019/extlst" xmlns:r="http://schemas.openxmlformats.org/officeDocument/2006/relationships" xmlns:m="http://schemas.openxmlformats.org/officeDocument/2006/math" xmlns:v="urn:schemas-microsoft-com:vml" xmlns:wp14="http://schemas.microsoft.com/office/word/2010/wordprocessingDrawing" xmlns:wp="http://schemas.openxmlformats.org/drawingml/2006/wordprocessingDrawing" xmlns:w10="urn:schemas-microsoft-com:office:word" xmlns:w="http://schemas.openxmlformats.org/wordprocessingml/2006/main" xmlns:w14="http://schemas.microsoft.com/office/word/2010/wordml" xmlns:w15="http://schemas.microsoft.com/office/word/2012/wordml" xmlns:w16cex="http://schemas.microsoft.com/office/word/2018/wordml/cex" xmlns:w16cid="http://schemas.microsoft.com/office/word/2016/wordml/cid" xmlns:w16="http://schemas.microsoft.com/office/word/2018/wordml" xmlns:w16sdtdh="http://schemas.microsoft.com/office/word/2020/wordml/sdtdatahash" xmlns:w16se="http://schemas.microsoft.com/office/word/2015/wordml/symex" xmlns:wpg="http://schemas.microsoft.com/office/word/2010/wordprocessingGroup" xmlns:wpi="http://schemas.microsoft.com/office/word/2010/wordprocessingInk" xmlns:wne="http://schemas.microsoft.com/office/word/2006/wordml" xmlns:wps="http://schemas.microsoft.com/office/word/2010/wordprocessingShape" mc:Ignorable="w14 w15 w16se w16cid w16 w16cex w16sdtdh wp14">
+<w:numbering xmlns:wpc="http://schemas.microsoft.com/office/word/2010/wordprocessingCanvas" xmlns:cx="http://schemas.microsoft.com/office/drawing/2014/chartex" xmlns:cx1="http://schemas.microsoft.com/office/drawing/2015/9/8/chartex" xmlns:cx2="http://schemas.microsoft.com/office/drawing/2015/10/21/chartex" xmlns:cx3="http://schemas.microsoft.com/office/drawing/2016/5/9/chartex" xmlns:cx4="http://schemas.microsoft.com/office/drawing/2016/5/10/chartex" xmlns:cx5="http://schemas.microsoft.com/office/drawing/2016/5/11/chartex" xmlns:cx6="http://schemas.microsoft.com/office/drawing/2016/5/12/chartex" xmlns:cx7="http://schemas.microsoft.com/office/drawing/2016/5/13/chartex" xmlns:cx8="http://schemas.microsoft.com/office/drawing/2016/5/14/chartex" xmlns:mc="http://schemas.openxmlformats.org/markup-compatibility/2006" xmlns:aink="http://schemas.microsoft.com/office/drawing/2016/ink" xmlns:am3d="http://schemas.microsoft.com/office/drawing/2017/model3d" xmlns:o="urn:schemas-microsoft-com:office:office" xmlns:oel="http://schemas.microsoft.com/office/2019/extlst" xmlns:r="http://schemas.openxmlformats.org/officeDocument/2006/relationships" xmlns:m="http://schemas.openxmlformats.org/officeDocument/2006/math" xmlns:v="urn:schemas-microsoft-com:vml" xmlns:wp14="http://schemas.microsoft.com/office/word/2010/wordprocessingDrawing" xmlns:wp="http://schemas.openxmlformats.org/drawingml/2006/wordprocessingDrawing" xmlns:w10="urn:schemas-microsoft-com:office:word" xmlns:w="http://schemas.openxmlformats.org/wordprocessingml/2006/main" xmlns:w14="http://schemas.microsoft.com/office/word/2010/wordml" xmlns:w15="http://schemas.microsoft.com/office/word/2012/wordml" xmlns:w16cex="http://schemas.microsoft.com/office/word/2018/wordml/cex" xmlns:w16cid="http://schemas.microsoft.com/office/word/2016/wordml/cid" xmlns:w16="http://schemas.microsoft.com/office/word/2018/wordml" xmlns:w16du="http://schemas.microsoft.com/office/word/2023/wordml/word16du" xmlns:w16sdtdh="http://schemas.microsoft.com/office/word/2020/wordml/sdtdatahash" xmlns:w16se="http://schemas.microsoft.com/office/word/2015/wordml/symex" xmlns:wpg="http://schemas.microsoft.com/office/word/2010/wordprocessingGroup" xmlns:wpi="http://schemas.microsoft.com/office/word/2010/wordprocessingInk" xmlns:wne="http://schemas.microsoft.com/office/word/2006/wordml" xmlns:wps="http://schemas.microsoft.com/office/word/2010/wordprocessingShape" mc:Ignorable="w14 w15 w16se w16cid w16 w16cex w16sdtdh wp14">
   <w:abstractNum w:abstractNumId="0" w15:restartNumberingAfterBreak="0">
     <w:nsid w:val="50D13192"/>
     <w:multiLevelType w:val="hybridMultilevel"/>
@@ -5572,6 +5876,7 @@
   <w:style w:type="character" w:default="1" w:styleId="DefaultParagraphFont">
     <w:name w:val="Default Paragraph Font"/>
     <w:uiPriority w:val="1"/>
+    <w:semiHidden/>
     <w:unhideWhenUsed/>
   </w:style>
   <w:style w:type="table" w:default="1" w:styleId="TableNormal">

</xml_diff>